<commit_message>
Especificacion de requerimientos mejorada, queda abierto si se llena con tipos de licenciamientos
</commit_message>
<xml_diff>
--- a/documentos/Requerimientos/EspecificacionRequerimientos.docx
+++ b/documentos/Requerimientos/EspecificacionRequerimientos.docx
@@ -7,39 +7,19 @@
         <w:pStyle w:val="Ttulo"/>
       </w:pPr>
       <w:r>
-        <w:t xml:space="preserve">Hospital </w:t>
-      </w:r>
-      <w:proofErr w:type="spellStart"/>
-      <w:r>
-        <w:t>Veterinario</w:t>
-      </w:r>
-      <w:proofErr w:type="spellEnd"/>
+        <w:t>Hospital Veterinario</w:t>
+      </w:r>
     </w:p>
     <w:p>
       <w:pPr>
         <w:pStyle w:val="Ttulo"/>
       </w:pPr>
-      <w:proofErr w:type="spellStart"/>
-      <w:r>
-        <w:t>Soporte</w:t>
-      </w:r>
-      <w:proofErr w:type="spellEnd"/>
-      <w:r>
-        <w:t xml:space="preserve"> de </w:t>
-      </w:r>
-      <w:proofErr w:type="spellStart"/>
-      <w:r>
-        <w:t>especificación</w:t>
-      </w:r>
-      <w:proofErr w:type="spellEnd"/>
-      <w:r>
-        <w:t xml:space="preserve"> de </w:t>
-      </w:r>
-      <w:proofErr w:type="spellStart"/>
-      <w:r>
-        <w:t>requerimientos</w:t>
-      </w:r>
-      <w:proofErr w:type="spellEnd"/>
+      <w:r>
+        <w:t>Soporte de Especificación de R</w:t>
+      </w:r>
+      <w:r>
+        <w:t>equerimientos</w:t>
+      </w:r>
     </w:p>
     <w:p>
       <w:pPr>
@@ -47,94 +27,6 @@
           <w:rFonts w:ascii="Arial" w:hAnsi="Arial"/>
         </w:rPr>
       </w:pPr>
-    </w:p>
-    <w:p>
-      <w:pPr>
-        <w:pStyle w:val="Textodecuerpo3"/>
-        <w:rPr>
-          <w:rFonts w:ascii="Arial" w:hAnsi="Arial"/>
-        </w:rPr>
-      </w:pPr>
-      <w:r>
-        <w:rPr>
-          <w:rFonts w:ascii="Arial" w:hAnsi="Arial"/>
-        </w:rPr>
-        <w:t xml:space="preserve">Usage note: There is procedural guidance within this template that appears in a style named </w:t>
-      </w:r>
-      <w:proofErr w:type="spellStart"/>
-      <w:r>
-        <w:rPr>
-          <w:rFonts w:ascii="Arial" w:hAnsi="Arial"/>
-        </w:rPr>
-        <w:t>InfoBlue</w:t>
-      </w:r>
-      <w:proofErr w:type="spellEnd"/>
-      <w:r>
-        <w:rPr>
-          <w:rFonts w:ascii="Arial" w:hAnsi="Arial"/>
-        </w:rPr>
-        <w:t>. This style has a hidden font attribute allowing you to toggle whether it is visible or hidden in this template. Use the Word menu Tools</w:t>
-      </w:r>
-      <w:r>
-        <w:rPr>
-          <w:rFonts w:ascii="Arial" w:hAnsi="Arial"/>
-        </w:rPr>
-        <w:sym w:font="Wingdings" w:char="F0E0"/>
-      </w:r>
-      <w:r>
-        <w:rPr>
-          <w:rFonts w:ascii="Arial" w:hAnsi="Arial"/>
-        </w:rPr>
-        <w:t>Options</w:t>
-      </w:r>
-      <w:r>
-        <w:rPr>
-          <w:rFonts w:ascii="Arial" w:hAnsi="Arial"/>
-        </w:rPr>
-        <w:sym w:font="Wingdings" w:char="F0E0"/>
-      </w:r>
-      <w:r>
-        <w:rPr>
-          <w:rFonts w:ascii="Arial" w:hAnsi="Arial"/>
-        </w:rPr>
-        <w:t>View</w:t>
-      </w:r>
-      <w:r>
-        <w:rPr>
-          <w:rFonts w:ascii="Arial" w:hAnsi="Arial"/>
-        </w:rPr>
-        <w:sym w:font="Wingdings" w:char="F0E0"/>
-      </w:r>
-      <w:r>
-        <w:rPr>
-          <w:rFonts w:ascii="Arial" w:hAnsi="Arial"/>
-        </w:rPr>
-        <w:t>Hidden Text checkbox to toggle this setting. A similar option exists for printing Tools</w:t>
-      </w:r>
-      <w:r>
-        <w:rPr>
-          <w:rFonts w:ascii="Arial" w:hAnsi="Arial"/>
-        </w:rPr>
-        <w:sym w:font="Wingdings" w:char="F0E0"/>
-      </w:r>
-      <w:r>
-        <w:rPr>
-          <w:rFonts w:ascii="Arial" w:hAnsi="Arial"/>
-        </w:rPr>
-        <w:t>Options</w:t>
-      </w:r>
-      <w:r>
-        <w:rPr>
-          <w:rFonts w:ascii="Arial" w:hAnsi="Arial"/>
-        </w:rPr>
-        <w:sym w:font="Wingdings" w:char="F0E0"/>
-      </w:r>
-      <w:r>
-        <w:rPr>
-          <w:rFonts w:ascii="Arial" w:hAnsi="Arial"/>
-        </w:rPr>
-        <w:t>Print.</w:t>
-      </w:r>
     </w:p>
     <w:p>
       <w:pPr>
@@ -143,7 +35,7 @@
       <w:bookmarkStart w:id="0" w:name="_Toc436203377"/>
       <w:bookmarkStart w:id="1" w:name="_Toc452813577"/>
       <w:r>
-        <w:t>Introduction</w:t>
+        <w:t>Introducción</w:t>
       </w:r>
     </w:p>
     <w:p>
@@ -152,1364 +44,591 @@
           <w:rFonts w:ascii="Arial" w:hAnsi="Arial"/>
         </w:rPr>
       </w:pPr>
-      <w:proofErr w:type="gramStart"/>
-      <w:r>
+    </w:p>
+    <w:p>
+      <w:pPr>
+        <w:jc w:val="both"/>
         <w:rPr>
           <w:rFonts w:ascii="Arial" w:hAnsi="Arial"/>
         </w:rPr>
-        <w:t xml:space="preserve">Este </w:t>
+      </w:pPr>
+      <w:r>
+        <w:rPr>
+          <w:rFonts w:ascii="Arial" w:hAnsi="Arial"/>
+        </w:rPr>
+        <w:t>Este docu</w:t>
+      </w:r>
+      <w:r>
+        <w:rPr>
+          <w:rFonts w:ascii="Arial" w:hAnsi="Arial"/>
+        </w:rPr>
+        <w:t xml:space="preserve">mento deja constancia de los requerimientos que </w:t>
+      </w:r>
+      <w:r>
+        <w:rPr>
+          <w:rFonts w:ascii="Arial" w:hAnsi="Arial"/>
+        </w:rPr>
+        <w:t>fueron solicitados por parte de los MVZ practicantes del Hospital Veterinario de la Universidad de Caldas.</w:t>
+      </w:r>
+      <w:r>
+        <w:rPr>
+          <w:rFonts w:ascii="Arial" w:hAnsi="Arial"/>
+        </w:rPr>
+        <w:t xml:space="preserve"> Estos r</w:t>
+      </w:r>
+      <w:r>
+        <w:rPr>
+          <w:rFonts w:ascii="Arial" w:hAnsi="Arial"/>
+        </w:rPr>
+        <w:t>equerimientos fueron levantados con entrevistas a dicho personal.</w:t>
+      </w:r>
+    </w:p>
+    <w:p>
+      <w:pPr>
+        <w:jc w:val="both"/>
+        <w:rPr>
+          <w:rFonts w:ascii="Arial" w:hAnsi="Arial"/>
+        </w:rPr>
+      </w:pPr>
+    </w:p>
+    <w:bookmarkEnd w:id="0"/>
+    <w:bookmarkEnd w:id="1"/>
+    <w:p>
+      <w:pPr>
+        <w:pStyle w:val="Ttulo1"/>
+      </w:pPr>
+      <w:r>
+        <w:t>Requerimientos generales del sistema</w:t>
+      </w:r>
+    </w:p>
+    <w:p/>
+    <w:p>
+      <w:pPr>
+        <w:jc w:val="both"/>
+        <w:rPr>
+          <w:rFonts w:ascii="Arial" w:hAnsi="Arial" w:cs="Arial"/>
+        </w:rPr>
+      </w:pPr>
+      <w:r>
+        <w:rPr>
+          <w:rFonts w:ascii="Arial" w:hAnsi="Arial" w:cs="Arial"/>
+        </w:rPr>
+        <w:t>El sistema debe ayudar a todos los MVZ que se encuentren trabajando en el Hospital Veterinario con toda la gestión de los historiales médicos de los pacientes. Esto incluye el registro, la modificación y la consulta de información en el sistema, además de tener un diseño agradable para no hacer más difícil la tarea de atender los pacientes que llegan al Hospital Veterinario.</w:t>
+      </w:r>
+    </w:p>
+    <w:p>
+      <w:pPr>
+        <w:rPr>
+          <w:rFonts w:ascii="Arial" w:hAnsi="Arial" w:cs="Arial"/>
+        </w:rPr>
+      </w:pPr>
+    </w:p>
+    <w:p>
+      <w:pPr>
+        <w:pStyle w:val="Ttulo1"/>
+      </w:pPr>
+      <w:r>
+        <w:t>Características del sistema</w:t>
+      </w:r>
+    </w:p>
+    <w:p>
+      <w:pPr>
+        <w:pStyle w:val="Ttulo2"/>
+      </w:pPr>
+      <w:r>
+        <w:t>Usabilidad</w:t>
+      </w:r>
+    </w:p>
+    <w:p/>
+    <w:p>
+      <w:pPr>
+        <w:jc w:val="both"/>
+        <w:rPr>
+          <w:rFonts w:ascii="Arial" w:hAnsi="Arial" w:cs="Arial"/>
+        </w:rPr>
+      </w:pPr>
+      <w:r>
+        <w:rPr>
+          <w:rFonts w:ascii="Arial" w:hAnsi="Arial" w:cs="Arial"/>
+        </w:rPr>
+        <w:t>El sistema será muy intuitivo para los MVZ porque la tarea del registro de toda la información debe ser muy ágil y sin lugar a confusiones. Para esta tarea el grupo de desarrolladores se ha asesorado con el departamento de Diseño Visual de la Universidad de Caldas para que los expertos en el tema de usabilidad de interfaces puedan darle al proyecto una apariencia de colores apropiada y una distribución de botones, menús y elementos muy intuitiva y ágil para facilitar en mayor medida el trabajo de todos los MVZ frente al sistema.</w:t>
+      </w:r>
+    </w:p>
+    <w:p>
+      <w:pPr>
+        <w:rPr>
+          <w:rFonts w:ascii="Arial" w:hAnsi="Arial" w:cs="Arial"/>
+        </w:rPr>
+      </w:pPr>
+    </w:p>
+    <w:p>
+      <w:pPr>
+        <w:pStyle w:val="Ttulo2"/>
+      </w:pPr>
+      <w:r>
+        <w:t>Confiabilidad</w:t>
+      </w:r>
+    </w:p>
+    <w:p/>
+    <w:p>
+      <w:pPr>
+        <w:jc w:val="both"/>
+        <w:rPr>
+          <w:rFonts w:ascii="Arial" w:hAnsi="Arial" w:cs="Arial"/>
+        </w:rPr>
+      </w:pPr>
+      <w:r>
+        <w:rPr>
+          <w:rFonts w:ascii="Arial" w:hAnsi="Arial" w:cs="Arial"/>
+        </w:rPr>
+        <w:t>El sistema no se someterá a una carga excesiva de tráfico ya que este funcionará en la intranet de la Universidad de Caldas, solo los MVZ activos en el sistema podrán acceder al sistema y usarlo, por lo que el funcionamiento de este está garantizado salvo que la intranet sufra algún daño, para lo cual se está desarrollando un plan de contingencia para mitigar este posible escenario. El sistema es inaccesible fuera de la Universidad de Caldas.</w:t>
+      </w:r>
+    </w:p>
+    <w:p>
+      <w:pPr>
+        <w:jc w:val="both"/>
+        <w:rPr>
+          <w:rFonts w:ascii="Arial" w:hAnsi="Arial" w:cs="Arial"/>
+        </w:rPr>
+      </w:pPr>
+    </w:p>
+    <w:p>
+      <w:pPr>
+        <w:pStyle w:val="Ttulo2"/>
+      </w:pPr>
+      <w:r>
+        <w:t>Desempeño</w:t>
+      </w:r>
+    </w:p>
+    <w:p/>
+    <w:p>
+      <w:pPr>
+        <w:jc w:val="both"/>
+        <w:rPr>
+          <w:rFonts w:ascii="Arial" w:hAnsi="Arial" w:cs="Arial"/>
+        </w:rPr>
+      </w:pPr>
+      <w:r>
+        <w:rPr>
+          <w:rFonts w:ascii="Arial" w:hAnsi="Arial" w:cs="Arial"/>
+        </w:rPr>
+        <w:t>El sistema trabajará en línea en la intranet de la Universidad de Caldas. El tiempo de respuesta aproximado frente a un fallo eléctrico es de aproximadamente 20 minutos mientras la intranet recupera sus funciones.</w:t>
+      </w:r>
+      <w:r>
+        <w:rPr>
+          <w:rFonts w:ascii="Arial" w:hAnsi="Arial" w:cs="Arial"/>
+        </w:rPr>
+        <w:t xml:space="preserve"> </w:t>
+      </w:r>
+    </w:p>
+    <w:p>
+      <w:pPr>
+        <w:jc w:val="both"/>
+        <w:rPr>
+          <w:rFonts w:ascii="Arial" w:hAnsi="Arial" w:cs="Arial"/>
+        </w:rPr>
+      </w:pPr>
+    </w:p>
+    <w:p>
+      <w:pPr>
+        <w:jc w:val="both"/>
+        <w:rPr>
+          <w:rFonts w:ascii="Arial" w:hAnsi="Arial" w:cs="Arial"/>
+        </w:rPr>
+      </w:pPr>
+      <w:r>
+        <w:rPr>
+          <w:rFonts w:ascii="Arial" w:hAnsi="Arial" w:cs="Arial"/>
+        </w:rPr>
+        <w:t>Se ha calculado que el sistema puede soportar máximo 15 conexiones de usuario simultáneas según los recursos de hardware que posee el Hospital Veterinario actualmente. Realmente las 10 conexiones simultáneas no se darán puesto que los consultorios y oficinas que tendrán acceso al sistema suman en total 6 y máximo en cada consultorio hay 2 MVZ y en cada oficina un adminis</w:t>
+      </w:r>
+      <w:r>
+        <w:rPr>
+          <w:rFonts w:ascii="Arial" w:hAnsi="Arial" w:cs="Arial"/>
+        </w:rPr>
+        <w:t>trativo. Si se llega a propasar esta cantidad de usuarios conectados, el sistema rechazará las conexiones nuevas entrantes para prevenir ataques o un mal funcionamiento de este.</w:t>
+      </w:r>
+    </w:p>
+    <w:p/>
+    <w:p>
+      <w:pPr>
+        <w:pStyle w:val="Ttulo2"/>
+      </w:pPr>
+      <w:r>
+        <w:lastRenderedPageBreak/>
+        <w:t>Compatibilidad</w:t>
+      </w:r>
+    </w:p>
+    <w:p/>
+    <w:p>
+      <w:pPr>
+        <w:jc w:val="both"/>
+        <w:rPr>
+          <w:rFonts w:ascii="Arial" w:hAnsi="Arial" w:cs="Arial"/>
+        </w:rPr>
+      </w:pPr>
+      <w:r>
+        <w:rPr>
+          <w:rFonts w:ascii="Arial" w:hAnsi="Arial" w:cs="Arial"/>
+        </w:rPr>
+        <w:t xml:space="preserve">El sistema está hecho en JSP conectado con </w:t>
       </w:r>
       <w:proofErr w:type="spellStart"/>
       <w:r>
         <w:rPr>
-          <w:rFonts w:ascii="Arial" w:hAnsi="Arial"/>
-        </w:rPr>
-        <w:t>docuemento</w:t>
+          <w:rFonts w:ascii="Arial" w:hAnsi="Arial" w:cs="Arial"/>
+        </w:rPr>
+        <w:t>PostgreSQL</w:t>
       </w:r>
       <w:proofErr w:type="spellEnd"/>
       <w:r>
         <w:rPr>
-          <w:rFonts w:ascii="Arial" w:hAnsi="Arial"/>
+          <w:rFonts w:ascii="Arial" w:hAnsi="Arial" w:cs="Arial"/>
+        </w:rPr>
+        <w:t xml:space="preserve"> y tanto JSP, como </w:t>
+      </w:r>
+      <w:proofErr w:type="spellStart"/>
+      <w:r>
+        <w:rPr>
+          <w:rFonts w:ascii="Arial" w:hAnsi="Arial" w:cs="Arial"/>
+        </w:rPr>
+        <w:t>PostgreSQL</w:t>
+      </w:r>
+      <w:proofErr w:type="spellEnd"/>
+      <w:r>
+        <w:rPr>
+          <w:rFonts w:ascii="Arial" w:hAnsi="Arial" w:cs="Arial"/>
+        </w:rPr>
+        <w:t xml:space="preserve"> y el sistema tienen un licenciamiento libre, lo que permite hacer cualquier cambio en cualquier momento que sea requerido. Como es un sistema web, esto permite que se acceder desde cualquier sistema operativo y desde casi cualquier navegador web, Internet Explorer en cualquiera de sus versiones no será soportada.</w:t>
+      </w:r>
+    </w:p>
+    <w:p>
+      <w:pPr>
+        <w:jc w:val="both"/>
+        <w:rPr>
+          <w:rFonts w:ascii="Arial" w:hAnsi="Arial" w:cs="Arial"/>
+        </w:rPr>
+      </w:pPr>
+    </w:p>
+    <w:p>
+      <w:pPr>
+        <w:jc w:val="both"/>
+        <w:rPr>
+          <w:rFonts w:ascii="Arial" w:hAnsi="Arial" w:cs="Arial"/>
+        </w:rPr>
+      </w:pPr>
+      <w:r>
+        <w:rPr>
+          <w:rFonts w:ascii="Arial" w:hAnsi="Arial" w:cs="Arial"/>
+        </w:rPr>
+        <w:t>El sistema podrá estar alojado en un servidor con cualquier sistema operativo sin ningún tipo de conflicto porque se trabajan tecnologías que no están ligadas a una plataforma de hardware específica. El sistema tendrá además instaladores</w:t>
+      </w:r>
+      <w:r>
+        <w:rPr>
+          <w:rFonts w:ascii="Arial" w:hAnsi="Arial" w:cs="Arial"/>
+        </w:rPr>
+        <w:t xml:space="preserve"> para que cualquier tipo de usuario pueda poner en marcha el sistema sin ningún contratiempo.</w:t>
+      </w:r>
+    </w:p>
+    <w:p>
+      <w:pPr>
+        <w:jc w:val="both"/>
+        <w:rPr>
+          <w:rFonts w:ascii="Arial" w:hAnsi="Arial" w:cs="Arial"/>
+        </w:rPr>
+      </w:pPr>
+    </w:p>
+    <w:p>
+      <w:pPr>
+        <w:jc w:val="both"/>
+        <w:rPr>
+          <w:rFonts w:ascii="Arial" w:hAnsi="Arial" w:cs="Arial"/>
+        </w:rPr>
+      </w:pPr>
+      <w:r>
+        <w:rPr>
+          <w:rFonts w:ascii="Arial" w:hAnsi="Arial" w:cs="Arial"/>
+        </w:rPr>
+        <w:t>El sistema no tendrá soporte después del 18 de Julio del 2014 por parte del equipo del núcleo de desarrolladores.</w:t>
+      </w:r>
+    </w:p>
+    <w:p/>
+    <w:p>
+      <w:pPr>
+        <w:pStyle w:val="Ttulo1"/>
+      </w:pPr>
+      <w:r>
+        <w:t>Restricciones del sistema</w:t>
+      </w:r>
+    </w:p>
+    <w:p/>
+    <w:p>
+      <w:pPr>
+        <w:rPr>
+          <w:rFonts w:ascii="Arial" w:hAnsi="Arial" w:cs="Arial"/>
+        </w:rPr>
+      </w:pPr>
+      <w:r>
+        <w:rPr>
+          <w:rFonts w:ascii="Arial" w:hAnsi="Arial" w:cs="Arial"/>
+        </w:rPr>
+        <w:t>Versiones de Software</w:t>
+      </w:r>
+    </w:p>
+    <w:p>
+      <w:pPr>
+        <w:rPr>
+          <w:rFonts w:ascii="Arial" w:hAnsi="Arial" w:cs="Arial"/>
+        </w:rPr>
+      </w:pPr>
+    </w:p>
+    <w:p>
+      <w:pPr>
+        <w:numPr>
+          <w:ilvl w:val="0"/>
+          <w:numId w:val="25"/>
+        </w:numPr>
+        <w:rPr>
+          <w:rFonts w:ascii="Arial" w:hAnsi="Arial" w:cs="Arial"/>
+        </w:rPr>
+      </w:pPr>
+      <w:r>
+        <w:rPr>
+          <w:rFonts w:ascii="Arial" w:hAnsi="Arial" w:cs="Arial"/>
+        </w:rPr>
+        <w:t>El servidor debe tener instalado Java versión 1.7 o superior.</w:t>
+      </w:r>
+    </w:p>
+    <w:p>
+      <w:pPr>
+        <w:numPr>
+          <w:ilvl w:val="0"/>
+          <w:numId w:val="25"/>
+        </w:numPr>
+        <w:rPr>
+          <w:rFonts w:ascii="Arial" w:hAnsi="Arial" w:cs="Arial"/>
+        </w:rPr>
+      </w:pPr>
+      <w:proofErr w:type="spellStart"/>
+      <w:r>
+        <w:rPr>
+          <w:rFonts w:ascii="Arial" w:hAnsi="Arial" w:cs="Arial"/>
+        </w:rPr>
+        <w:t>PostgreSQL</w:t>
+      </w:r>
+      <w:proofErr w:type="spellEnd"/>
+      <w:r>
+        <w:rPr>
+          <w:rFonts w:ascii="Arial" w:hAnsi="Arial" w:cs="Arial"/>
+        </w:rPr>
+        <w:t xml:space="preserve"> versión 9.1 o superior.</w:t>
+      </w:r>
+    </w:p>
+    <w:p>
+      <w:pPr>
+        <w:rPr>
+          <w:rFonts w:ascii="Arial" w:hAnsi="Arial" w:cs="Arial"/>
+        </w:rPr>
+      </w:pPr>
+    </w:p>
+    <w:p>
+      <w:pPr>
+        <w:rPr>
+          <w:rFonts w:ascii="Arial" w:hAnsi="Arial" w:cs="Arial"/>
+        </w:rPr>
+      </w:pPr>
+      <w:r>
+        <w:rPr>
+          <w:rFonts w:ascii="Arial" w:hAnsi="Arial" w:cs="Arial"/>
+        </w:rPr>
+        <w:t>Si sistema operativo del servidor es Windows 7, 8 u 8.1 se recomienda que tenga estas características mínimas para un correcto funcionamiento:</w:t>
+      </w:r>
+    </w:p>
+    <w:p>
+      <w:pPr>
+        <w:rPr>
+          <w:rFonts w:ascii="Arial" w:hAnsi="Arial" w:cs="Arial"/>
+        </w:rPr>
+      </w:pPr>
+    </w:p>
+    <w:p>
+      <w:pPr>
+        <w:numPr>
+          <w:ilvl w:val="0"/>
+          <w:numId w:val="26"/>
+        </w:numPr>
+        <w:rPr>
+          <w:rFonts w:ascii="Arial" w:hAnsi="Arial" w:cs="Arial"/>
+        </w:rPr>
+      </w:pPr>
+      <w:r>
+        <w:rPr>
+          <w:rFonts w:ascii="Arial" w:hAnsi="Arial" w:cs="Arial"/>
+        </w:rPr>
+        <w:t>Memoria RAM: 2 GB</w:t>
+      </w:r>
+      <w:r>
+        <w:rPr>
+          <w:rFonts w:ascii="Arial" w:hAnsi="Arial" w:cs="Arial"/>
+        </w:rPr>
+        <w:t>.</w:t>
+      </w:r>
+    </w:p>
+    <w:p>
+      <w:pPr>
+        <w:numPr>
+          <w:ilvl w:val="0"/>
+          <w:numId w:val="26"/>
+        </w:numPr>
+        <w:rPr>
+          <w:rFonts w:ascii="Arial" w:hAnsi="Arial" w:cs="Arial"/>
+        </w:rPr>
+      </w:pPr>
+      <w:r>
+        <w:rPr>
+          <w:rFonts w:ascii="Arial" w:hAnsi="Arial" w:cs="Arial"/>
+        </w:rPr>
+        <w:t>Memoria Física/Disco Duro: 10</w:t>
+      </w:r>
+      <w:r>
+        <w:rPr>
+          <w:rFonts w:ascii="Arial" w:hAnsi="Arial" w:cs="Arial"/>
         </w:rPr>
         <w:t xml:space="preserve"> </w:t>
       </w:r>
-      <w:proofErr w:type="spellStart"/>
-      <w:r>
-        <w:rPr>
-          <w:rFonts w:ascii="Arial" w:hAnsi="Arial"/>
-        </w:rPr>
-        <w:t>deja</w:t>
-      </w:r>
-      <w:proofErr w:type="spellEnd"/>
-      <w:r>
-        <w:rPr>
-          <w:rFonts w:ascii="Arial" w:hAnsi="Arial"/>
-        </w:rPr>
-        <w:t xml:space="preserve"> </w:t>
-      </w:r>
-      <w:proofErr w:type="spellStart"/>
-      <w:r>
-        <w:rPr>
-          <w:rFonts w:ascii="Arial" w:hAnsi="Arial"/>
-        </w:rPr>
-        <w:t>constancia</w:t>
-      </w:r>
-      <w:proofErr w:type="spellEnd"/>
-      <w:r>
-        <w:rPr>
-          <w:rFonts w:ascii="Arial" w:hAnsi="Arial"/>
-        </w:rPr>
-        <w:t xml:space="preserve"> de los </w:t>
-      </w:r>
-      <w:proofErr w:type="spellStart"/>
-      <w:r>
-        <w:rPr>
-          <w:rFonts w:ascii="Arial" w:hAnsi="Arial"/>
-        </w:rPr>
-        <w:t>requerimientos</w:t>
-      </w:r>
-      <w:proofErr w:type="spellEnd"/>
-      <w:r>
-        <w:rPr>
-          <w:rFonts w:ascii="Arial" w:hAnsi="Arial"/>
-        </w:rPr>
-        <w:t xml:space="preserve"> </w:t>
-      </w:r>
-      <w:proofErr w:type="spellStart"/>
-      <w:r>
-        <w:rPr>
-          <w:rFonts w:ascii="Arial" w:hAnsi="Arial"/>
-        </w:rPr>
-        <w:t>que</w:t>
-      </w:r>
-      <w:proofErr w:type="spellEnd"/>
-      <w:r>
-        <w:rPr>
-          <w:rFonts w:ascii="Arial" w:hAnsi="Arial"/>
-        </w:rPr>
-        <w:t xml:space="preserve"> </w:t>
-      </w:r>
-      <w:proofErr w:type="spellStart"/>
-      <w:r>
-        <w:rPr>
-          <w:rFonts w:ascii="Arial" w:hAnsi="Arial"/>
-        </w:rPr>
-        <w:t>posee</w:t>
-      </w:r>
-      <w:proofErr w:type="spellEnd"/>
-      <w:r>
-        <w:rPr>
-          <w:rFonts w:ascii="Arial" w:hAnsi="Arial"/>
-        </w:rPr>
-        <w:t xml:space="preserve"> el </w:t>
-      </w:r>
-      <w:proofErr w:type="spellStart"/>
-      <w:r>
-        <w:rPr>
-          <w:rFonts w:ascii="Arial" w:hAnsi="Arial"/>
-        </w:rPr>
-        <w:t>sistema</w:t>
-      </w:r>
-      <w:proofErr w:type="spellEnd"/>
-      <w:r>
-        <w:rPr>
-          <w:rFonts w:ascii="Arial" w:hAnsi="Arial"/>
+      <w:r>
+        <w:rPr>
+          <w:rFonts w:ascii="Arial" w:hAnsi="Arial" w:cs="Arial"/>
+        </w:rPr>
+        <w:t>GB libres</w:t>
+      </w:r>
+      <w:r>
+        <w:rPr>
+          <w:rFonts w:ascii="Arial" w:hAnsi="Arial" w:cs="Arial"/>
         </w:rPr>
         <w:t>.</w:t>
       </w:r>
-      <w:proofErr w:type="gramEnd"/>
-      <w:r>
-        <w:rPr>
-          <w:rFonts w:ascii="Arial" w:hAnsi="Arial"/>
-        </w:rPr>
-        <w:t xml:space="preserve"> </w:t>
-      </w:r>
-      <w:proofErr w:type="spellStart"/>
-      <w:r>
-        <w:rPr>
-          <w:rFonts w:ascii="Arial" w:hAnsi="Arial"/>
-        </w:rPr>
-        <w:t>Estos</w:t>
-      </w:r>
-      <w:proofErr w:type="spellEnd"/>
-      <w:r>
-        <w:rPr>
-          <w:rFonts w:ascii="Arial" w:hAnsi="Arial"/>
-        </w:rPr>
-        <w:t xml:space="preserve"> </w:t>
-      </w:r>
-      <w:proofErr w:type="spellStart"/>
-      <w:r>
-        <w:rPr>
-          <w:rFonts w:ascii="Arial" w:hAnsi="Arial"/>
-        </w:rPr>
-        <w:t>requerimientos</w:t>
-      </w:r>
-      <w:proofErr w:type="spellEnd"/>
-      <w:r>
-        <w:rPr>
-          <w:rFonts w:ascii="Arial" w:hAnsi="Arial"/>
-        </w:rPr>
-        <w:t xml:space="preserve"> </w:t>
-      </w:r>
-      <w:proofErr w:type="spellStart"/>
-      <w:r>
-        <w:rPr>
-          <w:rFonts w:ascii="Arial" w:hAnsi="Arial"/>
-        </w:rPr>
-        <w:t>fueron</w:t>
-      </w:r>
-      <w:proofErr w:type="spellEnd"/>
-      <w:r>
-        <w:rPr>
-          <w:rFonts w:ascii="Arial" w:hAnsi="Arial"/>
-        </w:rPr>
-        <w:t xml:space="preserve"> </w:t>
-      </w:r>
-      <w:proofErr w:type="spellStart"/>
-      <w:r>
-        <w:rPr>
-          <w:rFonts w:ascii="Arial" w:hAnsi="Arial"/>
-        </w:rPr>
-        <w:t>levantados</w:t>
-      </w:r>
-      <w:proofErr w:type="spellEnd"/>
-      <w:r>
-        <w:rPr>
-          <w:rFonts w:ascii="Arial" w:hAnsi="Arial"/>
-        </w:rPr>
-        <w:t xml:space="preserve"> con </w:t>
-      </w:r>
-      <w:proofErr w:type="spellStart"/>
-      <w:r>
-        <w:rPr>
-          <w:rFonts w:ascii="Arial" w:hAnsi="Arial"/>
-        </w:rPr>
-        <w:t>entrevistas</w:t>
-      </w:r>
-      <w:proofErr w:type="spellEnd"/>
-      <w:r>
-        <w:rPr>
-          <w:rFonts w:ascii="Arial" w:hAnsi="Arial"/>
-        </w:rPr>
-        <w:t xml:space="preserve"> con los </w:t>
-      </w:r>
-      <w:proofErr w:type="spellStart"/>
-      <w:r>
-        <w:rPr>
-          <w:rFonts w:ascii="Arial" w:hAnsi="Arial"/>
-        </w:rPr>
-        <w:t>practicantes</w:t>
-      </w:r>
-      <w:proofErr w:type="spellEnd"/>
-      <w:r>
-        <w:rPr>
-          <w:rFonts w:ascii="Arial" w:hAnsi="Arial"/>
-        </w:rPr>
-        <w:t xml:space="preserve"> d</w:t>
+    </w:p>
+    <w:p>
+      <w:pPr>
+        <w:numPr>
+          <w:ilvl w:val="0"/>
+          <w:numId w:val="26"/>
+        </w:numPr>
+        <w:rPr>
+          <w:rFonts w:ascii="Arial" w:hAnsi="Arial" w:cs="Arial"/>
+        </w:rPr>
+      </w:pPr>
+      <w:r>
+        <w:rPr>
+          <w:rFonts w:ascii="Arial" w:hAnsi="Arial" w:cs="Arial"/>
+        </w:rPr>
+        <w:t>Procesador: Superior a 3 GHz.</w:t>
+      </w:r>
+    </w:p>
+    <w:p>
+      <w:pPr>
+        <w:rPr>
+          <w:rFonts w:ascii="Arial" w:hAnsi="Arial" w:cs="Arial"/>
+        </w:rPr>
+      </w:pPr>
+    </w:p>
+    <w:p>
+      <w:pPr>
+        <w:rPr>
+          <w:rFonts w:ascii="Arial" w:hAnsi="Arial" w:cs="Arial"/>
+        </w:rPr>
+      </w:pPr>
+      <w:r>
+        <w:rPr>
+          <w:rFonts w:ascii="Arial" w:hAnsi="Arial" w:cs="Arial"/>
+        </w:rPr>
+        <w:t>Si sistema operativo del servidor es Linux, exceptuando Ubuntu se recomienda que tenga estas características mínimas para un correcto funcionamiento:</w:t>
+      </w:r>
+    </w:p>
+    <w:p>
+      <w:pPr>
+        <w:rPr>
+          <w:rFonts w:ascii="Arial" w:hAnsi="Arial" w:cs="Arial"/>
+        </w:rPr>
+      </w:pPr>
+    </w:p>
+    <w:p>
+      <w:pPr>
+        <w:numPr>
+          <w:ilvl w:val="0"/>
+          <w:numId w:val="27"/>
+        </w:numPr>
+        <w:rPr>
+          <w:rFonts w:ascii="Arial" w:hAnsi="Arial" w:cs="Arial"/>
+        </w:rPr>
+      </w:pPr>
+      <w:r>
+        <w:rPr>
+          <w:rFonts w:ascii="Arial" w:hAnsi="Arial" w:cs="Arial"/>
+        </w:rPr>
+        <w:t>Memoria RAM: 1.5 GB.</w:t>
+      </w:r>
+    </w:p>
+    <w:p>
+      <w:pPr>
+        <w:numPr>
+          <w:ilvl w:val="0"/>
+          <w:numId w:val="27"/>
+        </w:numPr>
+        <w:rPr>
+          <w:rFonts w:ascii="Arial" w:hAnsi="Arial" w:cs="Arial"/>
+        </w:rPr>
+      </w:pPr>
+      <w:r>
+        <w:rPr>
+          <w:rFonts w:ascii="Arial" w:hAnsi="Arial" w:cs="Arial"/>
+        </w:rPr>
+        <w:t>Memoria Física/Disco Duro: 10 GB libres.</w:t>
+      </w:r>
+    </w:p>
+    <w:p>
+      <w:pPr>
+        <w:numPr>
+          <w:ilvl w:val="0"/>
+          <w:numId w:val="27"/>
+        </w:numPr>
+        <w:rPr>
+          <w:rFonts w:ascii="Arial" w:hAnsi="Arial" w:cs="Arial"/>
+        </w:rPr>
+      </w:pPr>
+      <w:r>
+        <w:rPr>
+          <w:rFonts w:ascii="Arial" w:hAnsi="Arial" w:cs="Arial"/>
+        </w:rPr>
+        <w:t>Procesador: Superior a 2 GHz</w:t>
+      </w:r>
+    </w:p>
+    <w:p>
+      <w:pPr>
+        <w:rPr>
+          <w:rFonts w:ascii="Arial" w:hAnsi="Arial" w:cs="Arial"/>
+        </w:rPr>
+      </w:pPr>
+    </w:p>
+    <w:p>
+      <w:pPr>
+        <w:rPr>
+          <w:rFonts w:ascii="Arial" w:hAnsi="Arial" w:cs="Arial"/>
+        </w:rPr>
+      </w:pPr>
+      <w:r>
+        <w:rPr>
+          <w:rFonts w:ascii="Arial" w:hAnsi="Arial" w:cs="Arial"/>
+        </w:rPr>
+        <w:t>Para la conexión al servidor, tanto el servidor como los clientes tendrán que tener acceso a la intranet de la Universidad de Caldas.</w:t>
       </w:r>
       <w:bookmarkStart w:id="2" w:name="_GoBack"/>
       <w:bookmarkEnd w:id="2"/>
-      <w:r>
-        <w:rPr>
-          <w:rFonts w:ascii="Arial" w:hAnsi="Arial"/>
-        </w:rPr>
-        <w:t xml:space="preserve">e MVZ en el Hospital </w:t>
-      </w:r>
-      <w:proofErr w:type="spellStart"/>
-      <w:r>
-        <w:rPr>
-          <w:rFonts w:ascii="Arial" w:hAnsi="Arial"/>
-        </w:rPr>
-        <w:t>Veterinario</w:t>
-      </w:r>
-      <w:proofErr w:type="spellEnd"/>
-      <w:r>
-        <w:rPr>
-          <w:rFonts w:ascii="Arial" w:hAnsi="Arial"/>
-        </w:rPr>
-        <w:t xml:space="preserve"> de la Universidad de Caldas.</w:t>
-      </w:r>
-    </w:p>
-    <w:p>
-      <w:pPr>
-        <w:rPr>
-          <w:rFonts w:ascii="Arial" w:hAnsi="Arial"/>
-        </w:rPr>
-      </w:pPr>
-    </w:p>
-    <w:bookmarkEnd w:id="0"/>
-    <w:bookmarkEnd w:id="1"/>
-    <w:p>
-      <w:pPr>
-        <w:pStyle w:val="Ttulo1"/>
-      </w:pPr>
-      <w:proofErr w:type="spellStart"/>
-      <w:r>
-        <w:t>Requerimientos</w:t>
-      </w:r>
-      <w:proofErr w:type="spellEnd"/>
-      <w:r>
-        <w:t xml:space="preserve"> </w:t>
-      </w:r>
-      <w:proofErr w:type="spellStart"/>
-      <w:r>
-        <w:t>generales</w:t>
-      </w:r>
-      <w:proofErr w:type="spellEnd"/>
-      <w:r>
-        <w:t xml:space="preserve"> del </w:t>
-      </w:r>
-      <w:proofErr w:type="spellStart"/>
-      <w:r>
-        <w:t>sistema</w:t>
-      </w:r>
-      <w:proofErr w:type="spellEnd"/>
-    </w:p>
-    <w:p>
-      <w:pPr>
-        <w:pStyle w:val="InfoBlue"/>
-        <w:rPr>
-          <w:rFonts w:ascii="Arial" w:hAnsi="Arial"/>
-        </w:rPr>
-      </w:pPr>
-      <w:r>
-        <w:rPr>
-          <w:rFonts w:ascii="Arial" w:hAnsi="Arial"/>
-        </w:rPr>
-        <w:t xml:space="preserve"> </w:t>
-      </w:r>
-      <w:r>
-        <w:rPr>
-          <w:rFonts w:ascii="Arial" w:hAnsi="Arial"/>
-        </w:rPr>
-        <w:t xml:space="preserve">[Statement of </w:t>
-      </w:r>
-      <w:r>
-        <w:rPr>
-          <w:rFonts w:ascii="Arial" w:hAnsi="Arial"/>
-        </w:rPr>
-        <w:t>system-wide functional requirements, not expressed as use cases</w:t>
-      </w:r>
-      <w:r>
-        <w:rPr>
-          <w:rFonts w:ascii="Arial" w:hAnsi="Arial"/>
-        </w:rPr>
-        <w:t>. Examples include</w:t>
-      </w:r>
-      <w:r>
-        <w:rPr>
-          <w:rFonts w:ascii="Arial" w:hAnsi="Arial"/>
-        </w:rPr>
-        <w:t xml:space="preserve"> auditing, authentication, printing, </w:t>
-      </w:r>
-      <w:r>
-        <w:rPr>
-          <w:rFonts w:ascii="Arial" w:hAnsi="Arial"/>
-        </w:rPr>
-        <w:t>reporting</w:t>
-      </w:r>
-      <w:r>
-        <w:rPr>
-          <w:rFonts w:ascii="Arial" w:hAnsi="Arial"/>
-        </w:rPr>
-        <w:t>.</w:t>
-      </w:r>
-      <w:r>
-        <w:rPr>
-          <w:rFonts w:ascii="Arial" w:hAnsi="Arial"/>
-        </w:rPr>
-        <w:t>]</w:t>
-      </w:r>
-    </w:p>
-    <w:p>
-      <w:pPr>
-        <w:pStyle w:val="Ttulo1"/>
-      </w:pPr>
-      <w:r>
-        <w:t>System Qualities</w:t>
-      </w:r>
-    </w:p>
-    <w:p>
-      <w:pPr>
-        <w:pStyle w:val="InfoBlue"/>
-        <w:rPr>
-          <w:rFonts w:ascii="Arial" w:hAnsi="Arial"/>
-        </w:rPr>
-      </w:pPr>
-      <w:r>
-        <w:rPr>
-          <w:rFonts w:ascii="Arial" w:hAnsi="Arial"/>
-        </w:rPr>
-        <w:t xml:space="preserve"> [Qualities represent the URPS in FURPS+ classification of supporting requirements</w:t>
-      </w:r>
-      <w:r>
-        <w:rPr>
-          <w:rFonts w:ascii="Arial" w:hAnsi="Arial"/>
-        </w:rPr>
-        <w:t>.</w:t>
-      </w:r>
-      <w:r>
-        <w:rPr>
-          <w:rFonts w:ascii="Arial" w:hAnsi="Arial"/>
-        </w:rPr>
-        <w:t>]</w:t>
-      </w:r>
-    </w:p>
-    <w:p>
-      <w:pPr>
-        <w:pStyle w:val="Ttulo2"/>
-      </w:pPr>
-      <w:r>
-        <w:t>Usability</w:t>
-      </w:r>
-    </w:p>
-    <w:p>
-      <w:pPr>
-        <w:pStyle w:val="InfoBlue"/>
-        <w:rPr>
-          <w:rFonts w:ascii="Arial" w:hAnsi="Arial"/>
-        </w:rPr>
-      </w:pPr>
-      <w:r>
-        <w:rPr>
-          <w:rFonts w:ascii="Arial" w:hAnsi="Arial"/>
-        </w:rPr>
-        <w:t xml:space="preserve">[Describe requirements for qualities </w:t>
-      </w:r>
-      <w:r>
-        <w:rPr>
-          <w:rFonts w:ascii="Arial" w:hAnsi="Arial"/>
-        </w:rPr>
-        <w:t>such as easy of use, easy of</w:t>
-      </w:r>
-      <w:r>
-        <w:rPr>
-          <w:rFonts w:ascii="Arial" w:hAnsi="Arial"/>
-        </w:rPr>
-        <w:t xml:space="preserve"> learning, usabil</w:t>
-      </w:r>
-      <w:r>
-        <w:rPr>
-          <w:rFonts w:ascii="Arial" w:hAnsi="Arial"/>
-        </w:rPr>
-        <w:t>ity standards and localization.</w:t>
-      </w:r>
-      <w:r>
-        <w:rPr>
-          <w:rFonts w:ascii="Arial" w:hAnsi="Arial"/>
-        </w:rPr>
-        <w:t>]</w:t>
-      </w:r>
-    </w:p>
-    <w:p>
-      <w:pPr>
-        <w:pStyle w:val="Ttulo2"/>
-      </w:pPr>
-      <w:r>
-        <w:t>Reliability</w:t>
-      </w:r>
-    </w:p>
-    <w:p>
-      <w:pPr>
-        <w:pStyle w:val="InfoBlue"/>
-        <w:rPr>
-          <w:rFonts w:ascii="Arial" w:hAnsi="Arial"/>
-        </w:rPr>
-      </w:pPr>
-      <w:r>
-        <w:rPr>
-          <w:rFonts w:ascii="Arial" w:hAnsi="Arial"/>
-        </w:rPr>
-        <w:t xml:space="preserve"> [Reliability includes the product and/or system's ability to keep running under stress and adverse conditions. Specify requirements for reliability acceptance levels, and how they will be measured and evaluated. Suggested topics are availability, frequency of severity of failures and recoverability</w:t>
-      </w:r>
-      <w:r>
-        <w:rPr>
-          <w:rFonts w:ascii="Arial" w:hAnsi="Arial"/>
-        </w:rPr>
-        <w:t>.</w:t>
-      </w:r>
-      <w:r>
-        <w:rPr>
-          <w:rFonts w:ascii="Arial" w:hAnsi="Arial"/>
-        </w:rPr>
-        <w:t>]</w:t>
-      </w:r>
-    </w:p>
-    <w:p>
-      <w:pPr>
-        <w:pStyle w:val="Ttulo2"/>
-      </w:pPr>
-      <w:r>
-        <w:t>Performance</w:t>
-      </w:r>
-    </w:p>
-    <w:p>
-      <w:pPr>
-        <w:pStyle w:val="InfoBlue"/>
-        <w:rPr>
-          <w:rFonts w:ascii="Arial" w:hAnsi="Arial"/>
-        </w:rPr>
-      </w:pPr>
-      <w:r>
-        <w:rPr>
-          <w:rFonts w:ascii="Arial" w:hAnsi="Arial"/>
-        </w:rPr>
-        <w:t xml:space="preserve">[The performance characteristics of the system should be outlined in </w:t>
-      </w:r>
-      <w:r>
-        <w:rPr>
-          <w:rFonts w:ascii="Arial" w:hAnsi="Arial"/>
-        </w:rPr>
-        <w:t>this section. Examples are response time</w:t>
-      </w:r>
-      <w:r>
-        <w:rPr>
-          <w:rFonts w:ascii="Arial" w:hAnsi="Arial"/>
-        </w:rPr>
-        <w:t xml:space="preserve">, throughput, </w:t>
-      </w:r>
-      <w:proofErr w:type="gramStart"/>
-      <w:r>
-        <w:rPr>
-          <w:rFonts w:ascii="Arial" w:hAnsi="Arial"/>
-        </w:rPr>
-        <w:t>capacity</w:t>
-      </w:r>
-      <w:proofErr w:type="gramEnd"/>
-      <w:r>
-        <w:rPr>
-          <w:rFonts w:ascii="Arial" w:hAnsi="Arial"/>
-        </w:rPr>
-        <w:t xml:space="preserve"> and startup or shutdown times.]</w:t>
-      </w:r>
-    </w:p>
-    <w:p>
-      <w:pPr>
-        <w:pStyle w:val="Ttulo2"/>
-      </w:pPr>
-      <w:r>
-        <w:t>Supportability</w:t>
-      </w:r>
-    </w:p>
-    <w:p>
-      <w:pPr>
-        <w:pStyle w:val="InfoBlue"/>
-        <w:rPr>
-          <w:rFonts w:ascii="Arial" w:hAnsi="Arial"/>
-        </w:rPr>
-      </w:pPr>
-      <w:r>
-        <w:rPr>
-          <w:rFonts w:ascii="Arial" w:hAnsi="Arial"/>
-        </w:rPr>
-        <w:t>[This section indicates any requirements that will enhance the supportability or maintainability of the system being built, including adaptability and upgrading, compatibility, co</w:t>
-      </w:r>
-      <w:r>
-        <w:rPr>
-          <w:rFonts w:ascii="Arial" w:hAnsi="Arial"/>
-        </w:rPr>
-        <w:t xml:space="preserve">nfigurability, scalability and </w:t>
-      </w:r>
-      <w:r>
-        <w:rPr>
-          <w:rFonts w:ascii="Arial" w:hAnsi="Arial"/>
-        </w:rPr>
-        <w:t xml:space="preserve">requirements regarding </w:t>
-      </w:r>
-      <w:proofErr w:type="gramStart"/>
-      <w:r>
-        <w:rPr>
-          <w:rFonts w:ascii="Arial" w:hAnsi="Arial"/>
-        </w:rPr>
-        <w:t>system</w:t>
-      </w:r>
-      <w:proofErr w:type="gramEnd"/>
-      <w:r>
-        <w:rPr>
-          <w:rFonts w:ascii="Arial" w:hAnsi="Arial"/>
-        </w:rPr>
-        <w:t xml:space="preserve"> installation, level of support and maintenance.]</w:t>
-      </w:r>
-    </w:p>
-    <w:p>
-      <w:pPr>
-        <w:pStyle w:val="Textodecuerpo"/>
-        <w:rPr>
-          <w:rFonts w:ascii="Arial" w:hAnsi="Arial"/>
-        </w:rPr>
-      </w:pPr>
-    </w:p>
-    <w:p>
-      <w:pPr>
-        <w:pStyle w:val="Ttulo1"/>
-      </w:pPr>
-      <w:r>
-        <w:br w:type="page"/>
-      </w:r>
-      <w:r>
-        <w:lastRenderedPageBreak/>
-        <w:t>System Interfaces</w:t>
-      </w:r>
-    </w:p>
-    <w:p>
-      <w:pPr>
-        <w:pStyle w:val="InfoBlue"/>
-        <w:rPr>
-          <w:rFonts w:ascii="Arial" w:hAnsi="Arial"/>
-        </w:rPr>
-      </w:pPr>
-      <w:r>
-        <w:rPr>
-          <w:rFonts w:ascii="Arial" w:hAnsi="Arial"/>
-        </w:rPr>
-        <w:t>[Interface Re</w:t>
-      </w:r>
-      <w:r>
-        <w:rPr>
-          <w:rFonts w:ascii="Arial" w:hAnsi="Arial"/>
-        </w:rPr>
-        <w:t>quirements are part of the + in the</w:t>
-      </w:r>
-      <w:r>
-        <w:rPr>
-          <w:rFonts w:ascii="Arial" w:hAnsi="Arial"/>
-        </w:rPr>
-        <w:t xml:space="preserve"> FURPS+ classification of supporting requirements. Define the interfaces that must be supported by the application. It should contain adequate specificity, protocols, ports and logical addresses, and so forth, so that the software can be developed and verified against the interface requirements.]</w:t>
-      </w:r>
-    </w:p>
-    <w:p>
-      <w:pPr>
-        <w:pStyle w:val="Ttulo2"/>
-      </w:pPr>
-      <w:bookmarkStart w:id="3" w:name="_Toc492960770"/>
-      <w:r>
-        <w:t>User Interfaces</w:t>
-      </w:r>
-      <w:bookmarkEnd w:id="3"/>
-    </w:p>
-    <w:p>
-      <w:pPr>
-        <w:pStyle w:val="InfoBlue"/>
-        <w:rPr>
-          <w:rFonts w:ascii="Arial" w:hAnsi="Arial"/>
-        </w:rPr>
-      </w:pPr>
-      <w:r>
-        <w:rPr>
-          <w:rFonts w:ascii="Arial" w:hAnsi="Arial"/>
-        </w:rPr>
-        <w:t>[Describe the user interfaces that are to be implemented by the software. The intention of this section is to state requirements relating to the interface. Interface design may overlap the requirements gathering process.]</w:t>
-      </w:r>
-    </w:p>
-    <w:p>
-      <w:pPr>
-        <w:pStyle w:val="Ttulo3"/>
-      </w:pPr>
-      <w:r>
-        <w:t xml:space="preserve">Look &amp; Feel </w:t>
-      </w:r>
-    </w:p>
-    <w:p>
-      <w:pPr>
-        <w:pStyle w:val="InfoBlue"/>
-        <w:rPr>
-          <w:rFonts w:ascii="Arial" w:hAnsi="Arial"/>
-        </w:rPr>
-      </w:pPr>
-      <w:r>
-        <w:rPr>
-          <w:rFonts w:ascii="Arial" w:hAnsi="Arial"/>
-        </w:rPr>
-        <w:t>[</w:t>
-      </w:r>
-      <w:r>
-        <w:rPr>
-          <w:rFonts w:ascii="Arial" w:hAnsi="Arial"/>
-        </w:rPr>
-        <w:t>Provide a</w:t>
-      </w:r>
-      <w:r>
-        <w:rPr>
-          <w:rFonts w:ascii="Arial" w:hAnsi="Arial"/>
-        </w:rPr>
-        <w:t xml:space="preserve"> description of the spirit of the interface. Your client may have given you particular demands such as style, colors to be used, </w:t>
-      </w:r>
-      <w:r>
-        <w:rPr>
-          <w:rFonts w:ascii="Arial" w:hAnsi="Arial"/>
-        </w:rPr>
-        <w:t>and degree</w:t>
-      </w:r>
-      <w:r>
-        <w:rPr>
-          <w:rFonts w:ascii="Arial" w:hAnsi="Arial"/>
-        </w:rPr>
-        <w:t xml:space="preserve"> of interaction and so on. This section captures the requirements for the interface rather tha</w:t>
-      </w:r>
-      <w:r>
-        <w:rPr>
-          <w:rFonts w:ascii="Arial" w:hAnsi="Arial"/>
-        </w:rPr>
-        <w:t>n the design for the interface.</w:t>
-      </w:r>
-      <w:r>
-        <w:rPr>
-          <w:rFonts w:ascii="Arial" w:hAnsi="Arial"/>
-        </w:rPr>
-        <w:t>]</w:t>
-      </w:r>
-    </w:p>
-    <w:p>
-      <w:pPr>
-        <w:pStyle w:val="Ttulo3"/>
-      </w:pPr>
-      <w:r>
-        <w:t>Layout and Navigation Requirements</w:t>
-      </w:r>
-    </w:p>
-    <w:p>
-      <w:pPr>
-        <w:rPr>
-          <w:rStyle w:val="InfoBlueChar"/>
-          <w:rFonts w:ascii="Arial" w:hAnsi="Arial"/>
-        </w:rPr>
-      </w:pPr>
-      <w:r>
-        <w:rPr>
-          <w:rStyle w:val="InfoBlueChar"/>
-          <w:rFonts w:ascii="Arial" w:hAnsi="Arial"/>
-        </w:rPr>
-        <w:t>[</w:t>
-      </w:r>
-      <w:r>
-        <w:rPr>
-          <w:rStyle w:val="InfoBlueChar"/>
-          <w:rFonts w:ascii="Arial" w:hAnsi="Arial"/>
-        </w:rPr>
-        <w:t>Capture r</w:t>
-      </w:r>
-      <w:r>
-        <w:rPr>
-          <w:rStyle w:val="InfoBlueChar"/>
-          <w:rFonts w:ascii="Arial" w:hAnsi="Arial"/>
-        </w:rPr>
-        <w:t>equirements on major screen areas and how they should be grouped together</w:t>
-      </w:r>
-      <w:r>
-        <w:rPr>
-          <w:rStyle w:val="InfoBlueChar"/>
-          <w:rFonts w:ascii="Arial" w:hAnsi="Arial"/>
-        </w:rPr>
-        <w:t>.</w:t>
-      </w:r>
-      <w:r>
-        <w:rPr>
-          <w:rStyle w:val="InfoBlueChar"/>
-          <w:rFonts w:ascii="Arial" w:hAnsi="Arial"/>
-        </w:rPr>
-        <w:t>]</w:t>
-      </w:r>
-    </w:p>
-    <w:p>
-      <w:pPr>
-        <w:pStyle w:val="Ttulo3"/>
-      </w:pPr>
-      <w:r>
-        <w:t>Consistency</w:t>
-      </w:r>
-    </w:p>
-    <w:p>
-      <w:pPr>
-        <w:rPr>
-          <w:rStyle w:val="InfoBlueChar"/>
-          <w:rFonts w:ascii="Arial" w:hAnsi="Arial"/>
-        </w:rPr>
-      </w:pPr>
-      <w:r>
-        <w:rPr>
-          <w:rStyle w:val="InfoBlueChar"/>
-          <w:rFonts w:ascii="Arial" w:hAnsi="Arial"/>
-        </w:rPr>
-        <w:t xml:space="preserve">[Consistency in the user interface enables users to predict what will happen. This section states requirements on the use of mechanisms to be employed in the user interface. This applies both within the </w:t>
-      </w:r>
-      <w:r>
-        <w:rPr>
-          <w:rStyle w:val="InfoBlueChar"/>
-          <w:rFonts w:ascii="Arial" w:hAnsi="Arial"/>
-        </w:rPr>
-        <w:t>system</w:t>
-      </w:r>
-      <w:r>
-        <w:rPr>
-          <w:rStyle w:val="InfoBlueChar"/>
-          <w:rFonts w:ascii="Arial" w:hAnsi="Arial"/>
-        </w:rPr>
-        <w:t xml:space="preserve"> and with other systems and can be applied at different levels: navigation controls, screen areas sizes and shapes, placements for entering / presenting data, terminology</w:t>
-      </w:r>
-      <w:r>
-        <w:rPr>
-          <w:rStyle w:val="InfoBlueChar"/>
-          <w:rFonts w:ascii="Arial" w:hAnsi="Arial"/>
-        </w:rPr>
-        <w:t>.</w:t>
-      </w:r>
-      <w:r>
-        <w:rPr>
-          <w:rStyle w:val="InfoBlueChar"/>
-          <w:rFonts w:ascii="Arial" w:hAnsi="Arial"/>
-        </w:rPr>
-        <w:t>]</w:t>
-      </w:r>
-    </w:p>
-    <w:p>
-      <w:pPr>
-        <w:pStyle w:val="Ttulo3"/>
-      </w:pPr>
-      <w:r>
-        <w:t>User Personalization &amp; Customization Requirements</w:t>
-      </w:r>
-    </w:p>
-    <w:p>
-      <w:pPr>
-        <w:pStyle w:val="InfoBlue"/>
-        <w:rPr>
-          <w:rFonts w:ascii="Arial" w:hAnsi="Arial"/>
-        </w:rPr>
-      </w:pPr>
-      <w:r>
-        <w:rPr>
-          <w:rFonts w:ascii="Arial" w:hAnsi="Arial"/>
-        </w:rPr>
-        <w:t>[Requirements on content that should automatically displayed to users or available based on user attributes. Sometimes users allowed to customize the content displayed or to personalize displayed content</w:t>
-      </w:r>
-      <w:r>
-        <w:rPr>
-          <w:rFonts w:ascii="Arial" w:hAnsi="Arial"/>
-        </w:rPr>
-        <w:t>.</w:t>
-      </w:r>
-      <w:r>
-        <w:rPr>
-          <w:rFonts w:ascii="Arial" w:hAnsi="Arial"/>
-        </w:rPr>
-        <w:t>]</w:t>
-      </w:r>
-    </w:p>
-    <w:p>
-      <w:pPr>
-        <w:pStyle w:val="Ttulo2"/>
-      </w:pPr>
-      <w:bookmarkStart w:id="4" w:name="_Toc492960772"/>
-      <w:r>
-        <w:t>Interfaces</w:t>
-      </w:r>
-      <w:bookmarkEnd w:id="4"/>
-      <w:r>
-        <w:t xml:space="preserve"> to External Systems or Devices</w:t>
-      </w:r>
-    </w:p>
-    <w:p>
-      <w:pPr>
-        <w:pStyle w:val="InfoBlue"/>
-        <w:rPr>
-          <w:rFonts w:ascii="Arial" w:hAnsi="Arial"/>
-        </w:rPr>
-      </w:pPr>
-      <w:r>
-        <w:rPr>
-          <w:rFonts w:ascii="Arial" w:hAnsi="Arial"/>
-        </w:rPr>
-        <w:t>[</w:t>
-      </w:r>
-      <w:r>
-        <w:rPr>
-          <w:rFonts w:ascii="Arial" w:hAnsi="Arial"/>
-        </w:rPr>
-        <w:t>Are there any external systems with which this system must interface? Are there any constraints on the nature of the interface between this system and any external system, such as the format of data passed between these systems, and any particular protocol used? Consider both provided and required interfaces.</w:t>
-      </w:r>
-      <w:r>
-        <w:rPr>
-          <w:rFonts w:ascii="Arial" w:hAnsi="Arial"/>
-        </w:rPr>
-        <w:t>]</w:t>
-      </w:r>
-      <w:r>
-        <w:rPr>
-          <w:rFonts w:ascii="Arial" w:hAnsi="Arial"/>
-        </w:rPr>
-        <w:t xml:space="preserve"> </w:t>
-      </w:r>
-    </w:p>
-    <w:p>
-      <w:pPr>
-        <w:pStyle w:val="Ttulo3"/>
-      </w:pPr>
-      <w:r>
-        <w:t>Software Interfaces</w:t>
-      </w:r>
-    </w:p>
-    <w:p>
-      <w:pPr>
-        <w:pStyle w:val="InfoBlue"/>
-        <w:rPr>
-          <w:rFonts w:ascii="Arial" w:hAnsi="Arial"/>
-        </w:rPr>
-      </w:pPr>
-      <w:r>
-        <w:rPr>
-          <w:rFonts w:ascii="Arial" w:hAnsi="Arial"/>
-        </w:rPr>
-        <w:t>[This section describes software interfaces to other components of the software system. These may be purchased components, components reused from another application or components being developed for subsystems outside of the scope of this SRS, but with which this software application must interact.]</w:t>
-      </w:r>
-    </w:p>
-    <w:p>
-      <w:pPr>
-        <w:pStyle w:val="Ttulo3"/>
-      </w:pPr>
-      <w:bookmarkStart w:id="5" w:name="_Toc492960771"/>
-      <w:r>
-        <w:t>Hardware Interfaces</w:t>
-      </w:r>
-      <w:bookmarkEnd w:id="5"/>
-    </w:p>
-    <w:p>
-      <w:pPr>
-        <w:pStyle w:val="InfoBlue"/>
-        <w:rPr>
-          <w:rFonts w:ascii="Arial" w:hAnsi="Arial"/>
-        </w:rPr>
-      </w:pPr>
-      <w:r>
-        <w:rPr>
-          <w:rFonts w:ascii="Arial" w:hAnsi="Arial"/>
-        </w:rPr>
-        <w:t>[This section defines any hardware interfaces that are to be supported by the software, including logical structure, physical addresses, expected behavior, and so on.]</w:t>
-      </w:r>
-    </w:p>
-    <w:p>
-      <w:pPr>
-        <w:pStyle w:val="Ttulo3"/>
-      </w:pPr>
-      <w:bookmarkStart w:id="6" w:name="_Toc492960773"/>
-      <w:r>
-        <w:t>Communications Interfaces</w:t>
-      </w:r>
-      <w:bookmarkEnd w:id="6"/>
-    </w:p>
-    <w:p>
-      <w:pPr>
-        <w:pStyle w:val="InfoBlue"/>
-        <w:rPr>
-          <w:rFonts w:ascii="Arial" w:hAnsi="Arial"/>
-        </w:rPr>
-      </w:pPr>
-      <w:r>
-        <w:rPr>
-          <w:rFonts w:ascii="Arial" w:hAnsi="Arial"/>
-        </w:rPr>
-        <w:t>[Describe any communications interfaces to other systems or devices such as local area networks, remote serial devices, and so on.]</w:t>
-      </w:r>
-    </w:p>
-    <w:p>
-      <w:pPr>
-        <w:pStyle w:val="Ttulo1"/>
-        <w:sectPr>
-          <w:headerReference w:type="default" r:id="rId7"/>
-          <w:footerReference w:type="default" r:id="rId8"/>
-          <w:pgSz w:w="12240" w:h="15840" w:code="1"/>
-          <w:pgMar w:top="1440" w:right="1440" w:bottom="1440" w:left="1440" w:header="720" w:footer="720" w:gutter="0"/>
-          <w:cols w:space="720"/>
-        </w:sectPr>
-      </w:pPr>
-    </w:p>
-    <w:p>
-      <w:pPr>
-        <w:pStyle w:val="Ttulo1"/>
-      </w:pPr>
-      <w:r>
-        <w:lastRenderedPageBreak/>
-        <w:t>Business Rules</w:t>
-      </w:r>
-    </w:p>
-    <w:p>
-      <w:pPr>
-        <w:pStyle w:val="InfoBlue"/>
-        <w:rPr>
-          <w:rFonts w:ascii="Arial" w:hAnsi="Arial"/>
-        </w:rPr>
-      </w:pPr>
-      <w:r>
-        <w:rPr>
-          <w:rFonts w:ascii="Arial" w:hAnsi="Arial"/>
-        </w:rPr>
-        <w:t>[</w:t>
-      </w:r>
-      <w:r>
-        <w:rPr>
-          <w:rFonts w:ascii="Arial" w:hAnsi="Arial"/>
-        </w:rPr>
-        <w:t>Business rules are statements that define or constrain some aspect of the business. Business rules are often represented as production rules when they are meant to be directly executed by an IT System: a production rule is an independent statement of programming logic that specifies the execution of one or more actions in the case that its conditions are satisfied. Production Rules define the operation semantic for the system in a technologic independent way. They constrain the behavior expressed in system use cases.</w:t>
-      </w:r>
-    </w:p>
-    <w:p>
-      <w:pPr>
-        <w:pStyle w:val="InfoBlue"/>
-        <w:rPr>
-          <w:rFonts w:ascii="Arial" w:hAnsi="Arial"/>
-        </w:rPr>
-      </w:pPr>
-      <w:r>
-        <w:rPr>
-          <w:rFonts w:ascii="Arial" w:hAnsi="Arial"/>
-        </w:rPr>
-        <w:t xml:space="preserve">Organize this document on rule classes, a high level grouping of candidate or actual rules about one </w:t>
-      </w:r>
-      <w:r>
-        <w:rPr>
-          <w:rFonts w:ascii="Arial" w:hAnsi="Arial"/>
-          <w:b/>
-          <w:bCs/>
-          <w:iCs/>
-        </w:rPr>
-        <w:t>business concept</w:t>
-      </w:r>
-      <w:r>
-        <w:rPr>
-          <w:rFonts w:ascii="Arial" w:hAnsi="Arial"/>
-        </w:rPr>
-        <w:t xml:space="preserve"> with a specific kind of </w:t>
-      </w:r>
-      <w:r>
-        <w:rPr>
-          <w:rFonts w:ascii="Arial" w:hAnsi="Arial"/>
-          <w:b/>
-          <w:bCs/>
-          <w:iCs/>
-        </w:rPr>
-        <w:t xml:space="preserve">logic </w:t>
-      </w:r>
-      <w:r>
-        <w:rPr>
-          <w:rFonts w:ascii="Arial" w:hAnsi="Arial"/>
-          <w:b/>
-          <w:bCs/>
-          <w:iCs/>
-        </w:rPr>
-        <w:t>processing</w:t>
-      </w:r>
-      <w:r>
-        <w:rPr>
-          <w:rFonts w:ascii="Arial" w:hAnsi="Arial"/>
-        </w:rPr>
-        <w:t>,</w:t>
-      </w:r>
-      <w:r>
-        <w:rPr>
-          <w:rFonts w:ascii="Arial" w:hAnsi="Arial"/>
-        </w:rPr>
-        <w:t xml:space="preserve"> example: Driver Risk Assessment Rules or Customer Validation Rules</w:t>
-      </w:r>
-      <w:r>
-        <w:rPr>
-          <w:rFonts w:ascii="Arial" w:hAnsi="Arial"/>
-        </w:rPr>
-        <w:t>.</w:t>
-      </w:r>
-      <w:r>
-        <w:rPr>
-          <w:rFonts w:ascii="Arial" w:hAnsi="Arial"/>
-        </w:rPr>
-        <w:t>]</w:t>
-      </w:r>
-    </w:p>
-    <w:p>
-      <w:pPr>
-        <w:pStyle w:val="Ttulo2"/>
-      </w:pPr>
-      <w:r>
-        <w:t>&lt;Rule class name&gt;</w:t>
-      </w:r>
-    </w:p>
-    <w:p>
-      <w:pPr>
-        <w:pStyle w:val="Ttulo3"/>
-      </w:pPr>
-      <w:r>
-        <w:t>&lt;Rule name and ID&gt;</w:t>
-      </w:r>
-    </w:p>
-    <w:p>
-      <w:pPr>
-        <w:pStyle w:val="InfoBlue"/>
-        <w:rPr>
-          <w:rFonts w:ascii="Arial" w:hAnsi="Arial"/>
-        </w:rPr>
-      </w:pPr>
-      <w:r>
-        <w:rPr>
-          <w:rFonts w:ascii="Arial" w:hAnsi="Arial"/>
-        </w:rPr>
-        <w:t xml:space="preserve">[The description defines the rule. It can be made in natural language typically following a decision table or a pattern like:  if [condition-list] then [action-list], example: </w:t>
-      </w:r>
-    </w:p>
-    <w:p>
-      <w:pPr>
-        <w:pStyle w:val="InfoBlue"/>
-        <w:rPr>
-          <w:rFonts w:ascii="Arial" w:hAnsi="Arial"/>
-        </w:rPr>
-      </w:pPr>
-      <w:r>
-        <w:rPr>
-          <w:rFonts w:ascii="Arial" w:hAnsi="Arial"/>
-        </w:rPr>
-        <w:t>If there are at least 3 items of the same type in the customer shopping cart and each item’s value is greater than $30 then give to the customer a voucher whose value is 10% of the cheapest item.</w:t>
-      </w:r>
-      <w:r>
-        <w:rPr>
-          <w:rFonts w:ascii="Arial" w:hAnsi="Arial"/>
-        </w:rPr>
-        <w:t>]</w:t>
-      </w:r>
-    </w:p>
-    <w:p>
-      <w:pPr>
-        <w:pStyle w:val="Ttulo1"/>
-      </w:pPr>
-      <w:bookmarkStart w:id="7" w:name="_Toc492960765"/>
-      <w:r>
-        <w:t>System</w:t>
-      </w:r>
-      <w:r>
-        <w:t xml:space="preserve"> Constraints</w:t>
-      </w:r>
-      <w:bookmarkEnd w:id="7"/>
-    </w:p>
-    <w:p>
-      <w:pPr>
-        <w:pStyle w:val="InfoBlue"/>
-        <w:rPr>
-          <w:rFonts w:ascii="Arial" w:hAnsi="Arial"/>
-        </w:rPr>
-      </w:pPr>
-      <w:r>
-        <w:rPr>
-          <w:rFonts w:ascii="Arial" w:hAnsi="Arial"/>
-        </w:rPr>
-        <w:t>[</w:t>
-      </w:r>
-      <w:r>
-        <w:rPr>
-          <w:rFonts w:ascii="Arial" w:hAnsi="Arial"/>
-        </w:rPr>
-        <w:t>Constr</w:t>
-      </w:r>
-      <w:r>
-        <w:rPr>
-          <w:rFonts w:ascii="Arial" w:hAnsi="Arial"/>
-        </w:rPr>
-        <w:t xml:space="preserve">aints are part of the + in the </w:t>
-      </w:r>
-      <w:r>
-        <w:rPr>
-          <w:rFonts w:ascii="Arial" w:hAnsi="Arial"/>
-        </w:rPr>
-        <w:t>FURPS+ classification of supporting requirements. Describe any</w:t>
-      </w:r>
-      <w:r>
-        <w:rPr>
-          <w:rFonts w:ascii="Arial" w:hAnsi="Arial"/>
-        </w:rPr>
-        <w:t xml:space="preserve"> design; implementation or deployment </w:t>
-      </w:r>
-      <w:r>
-        <w:rPr>
-          <w:rFonts w:ascii="Arial" w:hAnsi="Arial"/>
-        </w:rPr>
-        <w:t>constra</w:t>
-      </w:r>
-      <w:r>
-        <w:rPr>
-          <w:rFonts w:ascii="Arial" w:hAnsi="Arial"/>
-        </w:rPr>
-        <w:t xml:space="preserve">ints on the system being built </w:t>
-      </w:r>
-      <w:r>
-        <w:rPr>
-          <w:rFonts w:ascii="Arial" w:hAnsi="Arial"/>
-        </w:rPr>
-        <w:t>that have been mandated and must be adhered to. Examp</w:t>
-      </w:r>
-      <w:r>
-        <w:rPr>
-          <w:rFonts w:ascii="Arial" w:hAnsi="Arial"/>
-        </w:rPr>
-        <w:t>les include software implementation languages</w:t>
-      </w:r>
-      <w:r>
-        <w:rPr>
-          <w:rFonts w:ascii="Arial" w:hAnsi="Arial"/>
-        </w:rPr>
-        <w:t xml:space="preserve">, prescribed use of developmental tools, </w:t>
-      </w:r>
-      <w:r>
-        <w:rPr>
-          <w:rFonts w:ascii="Arial" w:hAnsi="Arial"/>
-        </w:rPr>
-        <w:t>third</w:t>
-      </w:r>
-      <w:r>
-        <w:rPr>
-          <w:rFonts w:ascii="Arial" w:hAnsi="Arial"/>
-        </w:rPr>
-        <w:t>-party components or</w:t>
-      </w:r>
-      <w:r>
-        <w:rPr>
-          <w:rFonts w:ascii="Arial" w:hAnsi="Arial"/>
-        </w:rPr>
-        <w:t xml:space="preserve"> class libraries, </w:t>
-      </w:r>
-      <w:r>
-        <w:rPr>
-          <w:rFonts w:ascii="Arial" w:hAnsi="Arial"/>
-        </w:rPr>
-        <w:t xml:space="preserve">platform support, resource limits and </w:t>
-      </w:r>
-      <w:r>
-        <w:rPr>
-          <w:rFonts w:ascii="Arial" w:hAnsi="Arial"/>
-        </w:rPr>
-        <w:t>requirements on t</w:t>
-      </w:r>
-      <w:r>
-        <w:rPr>
-          <w:rFonts w:ascii="Arial" w:hAnsi="Arial"/>
-        </w:rPr>
-        <w:t>he shape</w:t>
-      </w:r>
-      <w:r>
-        <w:rPr>
-          <w:rFonts w:ascii="Arial" w:hAnsi="Arial"/>
-        </w:rPr>
-        <w:t>, size or weight</w:t>
-      </w:r>
-      <w:r>
-        <w:rPr>
-          <w:rFonts w:ascii="Arial" w:hAnsi="Arial"/>
-        </w:rPr>
-        <w:t xml:space="preserve"> of the resulting hardware housing the system</w:t>
-      </w:r>
-      <w:r>
-        <w:rPr>
-          <w:rFonts w:ascii="Arial" w:hAnsi="Arial"/>
-        </w:rPr>
-        <w:t>.</w:t>
-      </w:r>
-      <w:r>
-        <w:rPr>
-          <w:rFonts w:ascii="Arial" w:hAnsi="Arial"/>
-        </w:rPr>
-        <w:t>]</w:t>
-      </w:r>
-    </w:p>
-    <w:p>
-      <w:pPr>
-        <w:pStyle w:val="Ttulo1"/>
-      </w:pPr>
-      <w:r>
-        <w:t>System</w:t>
-      </w:r>
-      <w:r>
-        <w:t xml:space="preserve"> Compliance</w:t>
-      </w:r>
-    </w:p>
-    <w:p>
-      <w:pPr>
-        <w:pStyle w:val="Ttulo2"/>
-      </w:pPr>
-      <w:bookmarkStart w:id="8" w:name="_Toc492960774"/>
-      <w:r>
-        <w:t>Licensing Requirements</w:t>
-      </w:r>
-      <w:bookmarkEnd w:id="8"/>
-    </w:p>
-    <w:p>
-      <w:pPr>
-        <w:pStyle w:val="InfoBlue"/>
-        <w:rPr>
-          <w:rFonts w:ascii="Arial" w:hAnsi="Arial"/>
-        </w:rPr>
-      </w:pPr>
-      <w:r>
-        <w:rPr>
-          <w:rFonts w:ascii="Arial" w:hAnsi="Arial"/>
-        </w:rPr>
-        <w:t>[Define</w:t>
-      </w:r>
-      <w:r>
-        <w:rPr>
-          <w:rFonts w:ascii="Arial" w:hAnsi="Arial"/>
-        </w:rPr>
-        <w:t xml:space="preserve"> any licensing enforcement requirements or other usage restriction requirements that are to be exhibited by the software.]</w:t>
-      </w:r>
-    </w:p>
-    <w:p>
-      <w:pPr>
-        <w:pStyle w:val="Ttulo2"/>
-      </w:pPr>
-      <w:bookmarkStart w:id="9" w:name="_Toc492960775"/>
-      <w:r>
-        <w:t>Legal, Copyright, and Other Notices</w:t>
-      </w:r>
-      <w:bookmarkEnd w:id="9"/>
-    </w:p>
-    <w:p>
-      <w:pPr>
-        <w:pStyle w:val="InfoBlue"/>
-        <w:rPr>
-          <w:rFonts w:ascii="Arial" w:hAnsi="Arial"/>
-        </w:rPr>
-      </w:pPr>
-      <w:r>
-        <w:rPr>
-          <w:rFonts w:ascii="Arial" w:hAnsi="Arial"/>
-        </w:rPr>
-        <w:t xml:space="preserve">[This section describes any necessary legal disclaimers, warranties, copyright notices, patent notice, </w:t>
-      </w:r>
-      <w:proofErr w:type="spellStart"/>
-      <w:r>
-        <w:rPr>
-          <w:rFonts w:ascii="Arial" w:hAnsi="Arial"/>
-        </w:rPr>
-        <w:t>wordmark</w:t>
-      </w:r>
-      <w:proofErr w:type="spellEnd"/>
-      <w:r>
-        <w:rPr>
-          <w:rFonts w:ascii="Arial" w:hAnsi="Arial"/>
-        </w:rPr>
-        <w:t>, trademark, or logo compliance issues for the software.]</w:t>
-      </w:r>
-    </w:p>
-    <w:p>
-      <w:pPr>
-        <w:pStyle w:val="Ttulo2"/>
-      </w:pPr>
-      <w:bookmarkStart w:id="10" w:name="_Toc492960776"/>
-      <w:r>
-        <w:t>Applicable Standards</w:t>
-      </w:r>
-      <w:bookmarkEnd w:id="10"/>
-    </w:p>
-    <w:p>
-      <w:pPr>
-        <w:pStyle w:val="InfoBlue"/>
-        <w:rPr>
-          <w:rFonts w:ascii="Arial" w:hAnsi="Arial"/>
-        </w:rPr>
-      </w:pPr>
-      <w:r>
-        <w:rPr>
-          <w:rFonts w:ascii="Arial" w:hAnsi="Arial"/>
-        </w:rPr>
-        <w:t>[This section describes by reference any applicable standards and the specific sections of any such standards that apply to the system being described. For example, this could include legal, quality and regulatory standards, industry standards for usability, interoperability, internationalization, operating system compliance, and so forth.]</w:t>
-      </w:r>
-    </w:p>
-    <w:p>
-      <w:pPr>
-        <w:pStyle w:val="Ttulo1"/>
-      </w:pPr>
-      <w:r>
-        <w:t>System</w:t>
-      </w:r>
-      <w:r>
-        <w:t xml:space="preserve"> Documentation</w:t>
-      </w:r>
-    </w:p>
-    <w:p>
-      <w:pPr>
-        <w:pStyle w:val="InfoBlue"/>
-        <w:rPr>
-          <w:rFonts w:ascii="Arial" w:hAnsi="Arial"/>
-        </w:rPr>
-      </w:pPr>
-      <w:r>
-        <w:rPr>
-          <w:rFonts w:ascii="Arial" w:hAnsi="Arial"/>
-        </w:rPr>
-        <w:t>[Describes the requirements, for on-line user documentation, help systems, help about notices, and so on.</w:t>
-      </w:r>
-      <w:r>
-        <w:rPr>
-          <w:rFonts w:ascii="Arial" w:hAnsi="Arial"/>
-        </w:rPr>
-        <w:t xml:space="preserve"> </w:t>
-      </w:r>
-      <w:r>
-        <w:rPr>
-          <w:rFonts w:ascii="Arial" w:hAnsi="Arial"/>
-          <w:szCs w:val="28"/>
-        </w:rPr>
-        <w:t>Set expectations for the documentation and to identify who will be responsible for creating it.</w:t>
-      </w:r>
-      <w:r>
-        <w:rPr>
-          <w:rFonts w:ascii="Arial" w:hAnsi="Arial"/>
-          <w:szCs w:val="28"/>
-        </w:rPr>
-        <w:t>]</w:t>
-      </w:r>
-    </w:p>
-    <w:p>
-      <w:pPr>
-        <w:rPr>
-          <w:rFonts w:ascii="Arial" w:hAnsi="Arial"/>
-        </w:rPr>
-      </w:pPr>
     </w:p>
     <w:sectPr>
+      <w:headerReference w:type="default" r:id="rId8"/>
+      <w:footerReference w:type="default" r:id="rId9"/>
       <w:pgSz w:w="12240" w:h="15840" w:code="1"/>
       <w:pgMar w:top="1440" w:right="1440" w:bottom="1440" w:left="1440" w:header="720" w:footer="720" w:gutter="0"/>
       <w:cols w:space="720"/>
@@ -1559,12 +678,6 @@
       <w:gridCol w:w="3162"/>
     </w:tblGrid>
     <w:tr>
-      <w:tblPrEx>
-        <w:tblCellMar>
-          <w:top w:w="0" w:type="dxa"/>
-          <w:bottom w:w="0" w:type="dxa"/>
-        </w:tblCellMar>
-      </w:tblPrEx>
       <w:tc>
         <w:tcPr>
           <w:tcW w:w="3162" w:type="dxa"/>
@@ -1580,7 +693,7 @@
             <w:ind w:right="360"/>
           </w:pPr>
           <w:r>
-            <w:t>Confidential</w:t>
+            <w:t>Confidencial</w:t>
           </w:r>
         </w:p>
       </w:tc>
@@ -1601,13 +714,8 @@
           <w:r>
             <w:sym w:font="Symbol" w:char="F0D3"/>
           </w:r>
-          <w:fldSimple w:instr=" DOCPROPERTY &quot;Company&quot;  \* MERGEFORMAT ">
-            <w:r>
-              <w:t>&lt;Company Name&gt;</w:t>
-            </w:r>
-          </w:fldSimple>
           <w:r>
-            <w:t xml:space="preserve">, </w:t>
+            <w:t xml:space="preserve">Hospital Veterinario – Universidad de Caldas, </w:t>
           </w:r>
           <w:r>
             <w:fldChar w:fldCharType="begin"/>
@@ -1644,7 +752,7 @@
             <w:jc w:val="right"/>
           </w:pPr>
           <w:r>
-            <w:t xml:space="preserve">Page </w:t>
+            <w:t xml:space="preserve">Pagina </w:t>
           </w:r>
           <w:r>
             <w:rPr>
@@ -1725,39 +833,34 @@
       <w:tblLook w:val="0000" w:firstRow="0" w:lastRow="0" w:firstColumn="0" w:lastColumn="0" w:noHBand="0" w:noVBand="0"/>
     </w:tblPr>
     <w:tblGrid>
-      <w:gridCol w:w="7196"/>
-      <w:gridCol w:w="2362"/>
+      <w:gridCol w:w="7054"/>
+      <w:gridCol w:w="2504"/>
     </w:tblGrid>
     <w:tr>
-      <w:tblPrEx>
-        <w:tblCellMar>
-          <w:top w:w="0" w:type="dxa"/>
-          <w:bottom w:w="0" w:type="dxa"/>
-        </w:tblCellMar>
-      </w:tblPrEx>
       <w:tc>
         <w:tcPr>
-          <w:tcW w:w="7196" w:type="dxa"/>
+          <w:tcW w:w="7054" w:type="dxa"/>
         </w:tcPr>
         <w:p>
           <w:pPr>
             <w:tabs>
               <w:tab w:val="left" w:pos="1809"/>
             </w:tabs>
+            <w:rPr>
+              <w:rFonts w:ascii="Arial" w:hAnsi="Arial" w:cs="Arial"/>
+            </w:rPr>
           </w:pPr>
           <w:r>
-            <w:t xml:space="preserve">Hospital </w:t>
+            <w:rPr>
+              <w:rFonts w:ascii="Arial" w:hAnsi="Arial" w:cs="Arial"/>
+            </w:rPr>
+            <w:t>Hospital Veterinario</w:t>
           </w:r>
-          <w:proofErr w:type="spellStart"/>
-          <w:r>
-            <w:t>Veterinario</w:t>
-          </w:r>
-          <w:proofErr w:type="spellEnd"/>
         </w:p>
       </w:tc>
       <w:tc>
         <w:tcPr>
-          <w:tcW w:w="2362" w:type="dxa"/>
+          <w:tcW w:w="2504" w:type="dxa"/>
         </w:tcPr>
         <w:p>
           <w:pPr>
@@ -1766,68 +869,53 @@
             </w:tabs>
             <w:spacing w:before="40"/>
             <w:ind w:right="68"/>
+            <w:rPr>
+              <w:rFonts w:ascii="Arial" w:hAnsi="Arial" w:cs="Arial"/>
+            </w:rPr>
           </w:pPr>
           <w:r>
+            <w:rPr>
+              <w:rFonts w:ascii="Arial" w:hAnsi="Arial" w:cs="Arial"/>
+            </w:rPr>
             <w:t>Universidad de Caldas</w:t>
           </w:r>
         </w:p>
       </w:tc>
     </w:tr>
     <w:tr>
-      <w:tblPrEx>
-        <w:tblCellMar>
-          <w:top w:w="0" w:type="dxa"/>
-          <w:bottom w:w="0" w:type="dxa"/>
-        </w:tblCellMar>
-      </w:tblPrEx>
       <w:tc>
         <w:tcPr>
-          <w:tcW w:w="7196" w:type="dxa"/>
+          <w:tcW w:w="7054" w:type="dxa"/>
         </w:tcPr>
         <w:p>
-          <w:proofErr w:type="spellStart"/>
+          <w:pPr>
+            <w:rPr>
+              <w:rFonts w:ascii="Arial" w:hAnsi="Arial" w:cs="Arial"/>
+            </w:rPr>
+          </w:pPr>
           <w:r>
-            <w:t>Soporte</w:t>
+            <w:rPr>
+              <w:rFonts w:ascii="Arial" w:hAnsi="Arial" w:cs="Arial"/>
+            </w:rPr>
+            <w:t>Soporte de Especificación de Requerimientos</w:t>
           </w:r>
-          <w:proofErr w:type="spellEnd"/>
-          <w:r>
-            <w:t xml:space="preserve"> de </w:t>
-          </w:r>
-          <w:proofErr w:type="spellStart"/>
-          <w:r>
-            <w:t>especificación</w:t>
-          </w:r>
-          <w:proofErr w:type="spellEnd"/>
-          <w:r>
-            <w:t xml:space="preserve"> de </w:t>
-          </w:r>
-          <w:proofErr w:type="spellStart"/>
-          <w:r>
-            <w:t>requerimientos</w:t>
-          </w:r>
-          <w:proofErr w:type="spellEnd"/>
         </w:p>
       </w:tc>
       <w:tc>
         <w:tcPr>
-          <w:tcW w:w="2362" w:type="dxa"/>
+          <w:tcW w:w="2504" w:type="dxa"/>
         </w:tcPr>
         <w:p>
-          <w:proofErr w:type="spellStart"/>
+          <w:pPr>
+            <w:rPr>
+              <w:rFonts w:ascii="Arial" w:hAnsi="Arial" w:cs="Arial"/>
+            </w:rPr>
+          </w:pPr>
           <w:r>
-            <w:t>Fecha</w:t>
-          </w:r>
-          <w:proofErr w:type="spellEnd"/>
-          <w:r>
-            <w:t xml:space="preserve">: </w:t>
-          </w:r>
-          <w:proofErr w:type="spellStart"/>
-          <w:r>
-            <w:t>Junio</w:t>
-          </w:r>
-          <w:proofErr w:type="spellEnd"/>
-          <w:r>
-            <w:t xml:space="preserve"> 11 del 2014</w:t>
+            <w:rPr>
+              <w:rFonts w:ascii="Arial" w:hAnsi="Arial" w:cs="Arial"/>
+            </w:rPr>
+            <w:t>Fecha: Junio 11 del 2014</w:t>
           </w:r>
         </w:p>
       </w:tc>
@@ -1864,14 +952,14 @@
         <v:path o:extrusionok="f" gradientshapeok="t" o:connecttype="rect"/>
         <o:lock v:ext="edit" aspectratio="t"/>
       </v:shapetype>
-      <v:shape id="_x0000_i1026" type="#_x0000_t75" style="width:29pt;height:28.1pt" o:bullet="t">
+      <v:shape id="_x0000_i1039" type="#_x0000_t75" style="width:29pt;height:28.1pt" o:bullet="t">
         <v:imagedata r:id="rId1" o:title="clip_image001"/>
       </v:shape>
     </w:pict>
   </w:numPicBullet>
   <w:numPicBullet w:numPicBulletId="1">
     <w:pict>
-      <v:shape id="_x0000_i1027" type="#_x0000_t75" style="width:30.75pt;height:29.85pt" o:bullet="t">
+      <v:shape id="_x0000_i1040" type="#_x0000_t75" style="width:30.75pt;height:29.85pt" o:bullet="t">
         <v:imagedata r:id="rId2" o:title="clip_image002"/>
       </v:shape>
     </w:pict>
@@ -2094,6 +1182,119 @@
     </w:lvl>
   </w:abstractNum>
   <w:abstractNum w:abstractNumId="2">
+    <w:nsid w:val="0F8E6021"/>
+    <w:multiLevelType w:val="multilevel"/>
+    <w:tmpl w:val="5F107322"/>
+    <w:lvl w:ilvl="0">
+      <w:start w:val="1"/>
+      <w:numFmt w:val="decimal"/>
+      <w:lvlText w:val="%1."/>
+      <w:lvlJc w:val="left"/>
+      <w:pPr>
+        <w:tabs>
+          <w:tab w:val="num" w:pos="720"/>
+        </w:tabs>
+        <w:ind w:left="720" w:hanging="720"/>
+      </w:pPr>
+    </w:lvl>
+    <w:lvl w:ilvl="1">
+      <w:start w:val="1"/>
+      <w:numFmt w:val="decimal"/>
+      <w:lvlText w:val="%2."/>
+      <w:lvlJc w:val="left"/>
+      <w:pPr>
+        <w:tabs>
+          <w:tab w:val="num" w:pos="1440"/>
+        </w:tabs>
+        <w:ind w:left="1440" w:hanging="720"/>
+      </w:pPr>
+    </w:lvl>
+    <w:lvl w:ilvl="2">
+      <w:start w:val="1"/>
+      <w:numFmt w:val="decimal"/>
+      <w:lvlText w:val="%3."/>
+      <w:lvlJc w:val="left"/>
+      <w:pPr>
+        <w:tabs>
+          <w:tab w:val="num" w:pos="2160"/>
+        </w:tabs>
+        <w:ind w:left="2160" w:hanging="720"/>
+      </w:pPr>
+    </w:lvl>
+    <w:lvl w:ilvl="3">
+      <w:start w:val="1"/>
+      <w:numFmt w:val="decimal"/>
+      <w:lvlText w:val="%4."/>
+      <w:lvlJc w:val="left"/>
+      <w:pPr>
+        <w:tabs>
+          <w:tab w:val="num" w:pos="2880"/>
+        </w:tabs>
+        <w:ind w:left="2880" w:hanging="720"/>
+      </w:pPr>
+    </w:lvl>
+    <w:lvl w:ilvl="4">
+      <w:start w:val="1"/>
+      <w:numFmt w:val="decimal"/>
+      <w:lvlText w:val="%5."/>
+      <w:lvlJc w:val="left"/>
+      <w:pPr>
+        <w:tabs>
+          <w:tab w:val="num" w:pos="3600"/>
+        </w:tabs>
+        <w:ind w:left="3600" w:hanging="720"/>
+      </w:pPr>
+    </w:lvl>
+    <w:lvl w:ilvl="5">
+      <w:start w:val="1"/>
+      <w:numFmt w:val="decimal"/>
+      <w:lvlText w:val="%6."/>
+      <w:lvlJc w:val="left"/>
+      <w:pPr>
+        <w:tabs>
+          <w:tab w:val="num" w:pos="4320"/>
+        </w:tabs>
+        <w:ind w:left="4320" w:hanging="720"/>
+      </w:pPr>
+    </w:lvl>
+    <w:lvl w:ilvl="6">
+      <w:start w:val="1"/>
+      <w:numFmt w:val="decimal"/>
+      <w:lvlText w:val="%7."/>
+      <w:lvlJc w:val="left"/>
+      <w:pPr>
+        <w:tabs>
+          <w:tab w:val="num" w:pos="5040"/>
+        </w:tabs>
+        <w:ind w:left="5040" w:hanging="720"/>
+      </w:pPr>
+    </w:lvl>
+    <w:lvl w:ilvl="7">
+      <w:start w:val="1"/>
+      <w:numFmt w:val="decimal"/>
+      <w:lvlText w:val="%8."/>
+      <w:lvlJc w:val="left"/>
+      <w:pPr>
+        <w:tabs>
+          <w:tab w:val="num" w:pos="5760"/>
+        </w:tabs>
+        <w:ind w:left="5760" w:hanging="720"/>
+      </w:pPr>
+    </w:lvl>
+    <w:lvl w:ilvl="8">
+      <w:start w:val="1"/>
+      <w:numFmt w:val="decimal"/>
+      <w:lvlText w:val="%9."/>
+      <w:lvlJc w:val="left"/>
+      <w:pPr>
+        <w:tabs>
+          <w:tab w:val="num" w:pos="6480"/>
+        </w:tabs>
+        <w:ind w:left="6480" w:hanging="720"/>
+      </w:pPr>
+    </w:lvl>
+  </w:abstractNum>
+  <w:abstractNum w:abstractNumId="3">
     <w:nsid w:val="17D614FB"/>
     <w:multiLevelType w:val="hybridMultilevel"/>
     <w:tmpl w:val="3CFAB16C"/>
@@ -2233,7 +1434,7 @@
       </w:rPr>
     </w:lvl>
   </w:abstractNum>
-  <w:abstractNum w:abstractNumId="3">
+  <w:abstractNum w:abstractNumId="4">
     <w:nsid w:val="1803510D"/>
     <w:multiLevelType w:val="hybridMultilevel"/>
     <w:tmpl w:val="69E8825E"/>
@@ -2373,7 +1574,120 @@
       </w:rPr>
     </w:lvl>
   </w:abstractNum>
-  <w:abstractNum w:abstractNumId="4">
+  <w:abstractNum w:abstractNumId="5">
+    <w:nsid w:val="1D7E1A03"/>
+    <w:multiLevelType w:val="hybridMultilevel"/>
+    <w:tmpl w:val="37307A3C"/>
+    <w:lvl w:ilvl="0" w:tplc="0C0A0001">
+      <w:start w:val="1"/>
+      <w:numFmt w:val="bullet"/>
+      <w:lvlText w:val=""/>
+      <w:lvlJc w:val="left"/>
+      <w:pPr>
+        <w:ind w:left="720" w:hanging="360"/>
+      </w:pPr>
+      <w:rPr>
+        <w:rFonts w:ascii="Symbol" w:hAnsi="Symbol" w:hint="default"/>
+      </w:rPr>
+    </w:lvl>
+    <w:lvl w:ilvl="1" w:tplc="0C0A0003" w:tentative="1">
+      <w:start w:val="1"/>
+      <w:numFmt w:val="bullet"/>
+      <w:lvlText w:val="o"/>
+      <w:lvlJc w:val="left"/>
+      <w:pPr>
+        <w:ind w:left="1440" w:hanging="360"/>
+      </w:pPr>
+      <w:rPr>
+        <w:rFonts w:ascii="Courier New" w:hAnsi="Courier New" w:hint="default"/>
+      </w:rPr>
+    </w:lvl>
+    <w:lvl w:ilvl="2" w:tplc="0C0A0005" w:tentative="1">
+      <w:start w:val="1"/>
+      <w:numFmt w:val="bullet"/>
+      <w:lvlText w:val=""/>
+      <w:lvlJc w:val="left"/>
+      <w:pPr>
+        <w:ind w:left="2160" w:hanging="360"/>
+      </w:pPr>
+      <w:rPr>
+        <w:rFonts w:ascii="Wingdings" w:hAnsi="Wingdings" w:hint="default"/>
+      </w:rPr>
+    </w:lvl>
+    <w:lvl w:ilvl="3" w:tplc="0C0A0001" w:tentative="1">
+      <w:start w:val="1"/>
+      <w:numFmt w:val="bullet"/>
+      <w:lvlText w:val=""/>
+      <w:lvlJc w:val="left"/>
+      <w:pPr>
+        <w:ind w:left="2880" w:hanging="360"/>
+      </w:pPr>
+      <w:rPr>
+        <w:rFonts w:ascii="Symbol" w:hAnsi="Symbol" w:hint="default"/>
+      </w:rPr>
+    </w:lvl>
+    <w:lvl w:ilvl="4" w:tplc="0C0A0003" w:tentative="1">
+      <w:start w:val="1"/>
+      <w:numFmt w:val="bullet"/>
+      <w:lvlText w:val="o"/>
+      <w:lvlJc w:val="left"/>
+      <w:pPr>
+        <w:ind w:left="3600" w:hanging="360"/>
+      </w:pPr>
+      <w:rPr>
+        <w:rFonts w:ascii="Courier New" w:hAnsi="Courier New" w:hint="default"/>
+      </w:rPr>
+    </w:lvl>
+    <w:lvl w:ilvl="5" w:tplc="0C0A0005" w:tentative="1">
+      <w:start w:val="1"/>
+      <w:numFmt w:val="bullet"/>
+      <w:lvlText w:val=""/>
+      <w:lvlJc w:val="left"/>
+      <w:pPr>
+        <w:ind w:left="4320" w:hanging="360"/>
+      </w:pPr>
+      <w:rPr>
+        <w:rFonts w:ascii="Wingdings" w:hAnsi="Wingdings" w:hint="default"/>
+      </w:rPr>
+    </w:lvl>
+    <w:lvl w:ilvl="6" w:tplc="0C0A0001" w:tentative="1">
+      <w:start w:val="1"/>
+      <w:numFmt w:val="bullet"/>
+      <w:lvlText w:val=""/>
+      <w:lvlJc w:val="left"/>
+      <w:pPr>
+        <w:ind w:left="5040" w:hanging="360"/>
+      </w:pPr>
+      <w:rPr>
+        <w:rFonts w:ascii="Symbol" w:hAnsi="Symbol" w:hint="default"/>
+      </w:rPr>
+    </w:lvl>
+    <w:lvl w:ilvl="7" w:tplc="0C0A0003" w:tentative="1">
+      <w:start w:val="1"/>
+      <w:numFmt w:val="bullet"/>
+      <w:lvlText w:val="o"/>
+      <w:lvlJc w:val="left"/>
+      <w:pPr>
+        <w:ind w:left="5760" w:hanging="360"/>
+      </w:pPr>
+      <w:rPr>
+        <w:rFonts w:ascii="Courier New" w:hAnsi="Courier New" w:hint="default"/>
+      </w:rPr>
+    </w:lvl>
+    <w:lvl w:ilvl="8" w:tplc="0C0A0005" w:tentative="1">
+      <w:start w:val="1"/>
+      <w:numFmt w:val="bullet"/>
+      <w:lvlText w:val=""/>
+      <w:lvlJc w:val="left"/>
+      <w:pPr>
+        <w:ind w:left="6480" w:hanging="360"/>
+      </w:pPr>
+      <w:rPr>
+        <w:rFonts w:ascii="Wingdings" w:hAnsi="Wingdings" w:hint="default"/>
+      </w:rPr>
+    </w:lvl>
+  </w:abstractNum>
+  <w:abstractNum w:abstractNumId="6">
     <w:nsid w:val="22BE0B64"/>
     <w:multiLevelType w:val="singleLevel"/>
     <w:tmpl w:val="77A0C01E"/>
@@ -2393,7 +1707,120 @@
       </w:rPr>
     </w:lvl>
   </w:abstractNum>
-  <w:abstractNum w:abstractNumId="5">
+  <w:abstractNum w:abstractNumId="7">
+    <w:nsid w:val="3E37119D"/>
+    <w:multiLevelType w:val="hybridMultilevel"/>
+    <w:tmpl w:val="EC82DB94"/>
+    <w:lvl w:ilvl="0" w:tplc="0C0A0001">
+      <w:start w:val="1"/>
+      <w:numFmt w:val="bullet"/>
+      <w:lvlText w:val=""/>
+      <w:lvlJc w:val="left"/>
+      <w:pPr>
+        <w:ind w:left="720" w:hanging="360"/>
+      </w:pPr>
+      <w:rPr>
+        <w:rFonts w:ascii="Symbol" w:hAnsi="Symbol" w:hint="default"/>
+      </w:rPr>
+    </w:lvl>
+    <w:lvl w:ilvl="1" w:tplc="0C0A0003" w:tentative="1">
+      <w:start w:val="1"/>
+      <w:numFmt w:val="bullet"/>
+      <w:lvlText w:val="o"/>
+      <w:lvlJc w:val="left"/>
+      <w:pPr>
+        <w:ind w:left="1440" w:hanging="360"/>
+      </w:pPr>
+      <w:rPr>
+        <w:rFonts w:ascii="Courier New" w:hAnsi="Courier New" w:hint="default"/>
+      </w:rPr>
+    </w:lvl>
+    <w:lvl w:ilvl="2" w:tplc="0C0A0005" w:tentative="1">
+      <w:start w:val="1"/>
+      <w:numFmt w:val="bullet"/>
+      <w:lvlText w:val=""/>
+      <w:lvlJc w:val="left"/>
+      <w:pPr>
+        <w:ind w:left="2160" w:hanging="360"/>
+      </w:pPr>
+      <w:rPr>
+        <w:rFonts w:ascii="Wingdings" w:hAnsi="Wingdings" w:hint="default"/>
+      </w:rPr>
+    </w:lvl>
+    <w:lvl w:ilvl="3" w:tplc="0C0A0001" w:tentative="1">
+      <w:start w:val="1"/>
+      <w:numFmt w:val="bullet"/>
+      <w:lvlText w:val=""/>
+      <w:lvlJc w:val="left"/>
+      <w:pPr>
+        <w:ind w:left="2880" w:hanging="360"/>
+      </w:pPr>
+      <w:rPr>
+        <w:rFonts w:ascii="Symbol" w:hAnsi="Symbol" w:hint="default"/>
+      </w:rPr>
+    </w:lvl>
+    <w:lvl w:ilvl="4" w:tplc="0C0A0003" w:tentative="1">
+      <w:start w:val="1"/>
+      <w:numFmt w:val="bullet"/>
+      <w:lvlText w:val="o"/>
+      <w:lvlJc w:val="left"/>
+      <w:pPr>
+        <w:ind w:left="3600" w:hanging="360"/>
+      </w:pPr>
+      <w:rPr>
+        <w:rFonts w:ascii="Courier New" w:hAnsi="Courier New" w:hint="default"/>
+      </w:rPr>
+    </w:lvl>
+    <w:lvl w:ilvl="5" w:tplc="0C0A0005" w:tentative="1">
+      <w:start w:val="1"/>
+      <w:numFmt w:val="bullet"/>
+      <w:lvlText w:val=""/>
+      <w:lvlJc w:val="left"/>
+      <w:pPr>
+        <w:ind w:left="4320" w:hanging="360"/>
+      </w:pPr>
+      <w:rPr>
+        <w:rFonts w:ascii="Wingdings" w:hAnsi="Wingdings" w:hint="default"/>
+      </w:rPr>
+    </w:lvl>
+    <w:lvl w:ilvl="6" w:tplc="0C0A0001" w:tentative="1">
+      <w:start w:val="1"/>
+      <w:numFmt w:val="bullet"/>
+      <w:lvlText w:val=""/>
+      <w:lvlJc w:val="left"/>
+      <w:pPr>
+        <w:ind w:left="5040" w:hanging="360"/>
+      </w:pPr>
+      <w:rPr>
+        <w:rFonts w:ascii="Symbol" w:hAnsi="Symbol" w:hint="default"/>
+      </w:rPr>
+    </w:lvl>
+    <w:lvl w:ilvl="7" w:tplc="0C0A0003" w:tentative="1">
+      <w:start w:val="1"/>
+      <w:numFmt w:val="bullet"/>
+      <w:lvlText w:val="o"/>
+      <w:lvlJc w:val="left"/>
+      <w:pPr>
+        <w:ind w:left="5760" w:hanging="360"/>
+      </w:pPr>
+      <w:rPr>
+        <w:rFonts w:ascii="Courier New" w:hAnsi="Courier New" w:hint="default"/>
+      </w:rPr>
+    </w:lvl>
+    <w:lvl w:ilvl="8" w:tplc="0C0A0005" w:tentative="1">
+      <w:start w:val="1"/>
+      <w:numFmt w:val="bullet"/>
+      <w:lvlText w:val=""/>
+      <w:lvlJc w:val="left"/>
+      <w:pPr>
+        <w:ind w:left="6480" w:hanging="360"/>
+      </w:pPr>
+      <w:rPr>
+        <w:rFonts w:ascii="Wingdings" w:hAnsi="Wingdings" w:hint="default"/>
+      </w:rPr>
+    </w:lvl>
+  </w:abstractNum>
+  <w:abstractNum w:abstractNumId="8">
     <w:nsid w:val="41395FB6"/>
     <w:multiLevelType w:val="hybridMultilevel"/>
     <w:tmpl w:val="4ABC85C4"/>
@@ -2533,7 +1960,7 @@
       </w:rPr>
     </w:lvl>
   </w:abstractNum>
-  <w:abstractNum w:abstractNumId="6">
+  <w:abstractNum w:abstractNumId="9">
     <w:nsid w:val="65704325"/>
     <w:multiLevelType w:val="hybridMultilevel"/>
     <w:tmpl w:val="32B0D5EE"/>
@@ -2673,7 +2100,120 @@
       </w:rPr>
     </w:lvl>
   </w:abstractNum>
-  <w:abstractNum w:abstractNumId="7">
+  <w:abstractNum w:abstractNumId="10">
+    <w:nsid w:val="659E22F1"/>
+    <w:multiLevelType w:val="hybridMultilevel"/>
+    <w:tmpl w:val="4B8CBAFC"/>
+    <w:lvl w:ilvl="0" w:tplc="0C0A0001">
+      <w:start w:val="1"/>
+      <w:numFmt w:val="bullet"/>
+      <w:lvlText w:val=""/>
+      <w:lvlJc w:val="left"/>
+      <w:pPr>
+        <w:ind w:left="720" w:hanging="360"/>
+      </w:pPr>
+      <w:rPr>
+        <w:rFonts w:ascii="Symbol" w:hAnsi="Symbol" w:hint="default"/>
+      </w:rPr>
+    </w:lvl>
+    <w:lvl w:ilvl="1" w:tplc="0C0A0003" w:tentative="1">
+      <w:start w:val="1"/>
+      <w:numFmt w:val="bullet"/>
+      <w:lvlText w:val="o"/>
+      <w:lvlJc w:val="left"/>
+      <w:pPr>
+        <w:ind w:left="1440" w:hanging="360"/>
+      </w:pPr>
+      <w:rPr>
+        <w:rFonts w:ascii="Courier New" w:hAnsi="Courier New" w:hint="default"/>
+      </w:rPr>
+    </w:lvl>
+    <w:lvl w:ilvl="2" w:tplc="0C0A0005" w:tentative="1">
+      <w:start w:val="1"/>
+      <w:numFmt w:val="bullet"/>
+      <w:lvlText w:val=""/>
+      <w:lvlJc w:val="left"/>
+      <w:pPr>
+        <w:ind w:left="2160" w:hanging="360"/>
+      </w:pPr>
+      <w:rPr>
+        <w:rFonts w:ascii="Wingdings" w:hAnsi="Wingdings" w:hint="default"/>
+      </w:rPr>
+    </w:lvl>
+    <w:lvl w:ilvl="3" w:tplc="0C0A0001" w:tentative="1">
+      <w:start w:val="1"/>
+      <w:numFmt w:val="bullet"/>
+      <w:lvlText w:val=""/>
+      <w:lvlJc w:val="left"/>
+      <w:pPr>
+        <w:ind w:left="2880" w:hanging="360"/>
+      </w:pPr>
+      <w:rPr>
+        <w:rFonts w:ascii="Symbol" w:hAnsi="Symbol" w:hint="default"/>
+      </w:rPr>
+    </w:lvl>
+    <w:lvl w:ilvl="4" w:tplc="0C0A0003" w:tentative="1">
+      <w:start w:val="1"/>
+      <w:numFmt w:val="bullet"/>
+      <w:lvlText w:val="o"/>
+      <w:lvlJc w:val="left"/>
+      <w:pPr>
+        <w:ind w:left="3600" w:hanging="360"/>
+      </w:pPr>
+      <w:rPr>
+        <w:rFonts w:ascii="Courier New" w:hAnsi="Courier New" w:hint="default"/>
+      </w:rPr>
+    </w:lvl>
+    <w:lvl w:ilvl="5" w:tplc="0C0A0005" w:tentative="1">
+      <w:start w:val="1"/>
+      <w:numFmt w:val="bullet"/>
+      <w:lvlText w:val=""/>
+      <w:lvlJc w:val="left"/>
+      <w:pPr>
+        <w:ind w:left="4320" w:hanging="360"/>
+      </w:pPr>
+      <w:rPr>
+        <w:rFonts w:ascii="Wingdings" w:hAnsi="Wingdings" w:hint="default"/>
+      </w:rPr>
+    </w:lvl>
+    <w:lvl w:ilvl="6" w:tplc="0C0A0001" w:tentative="1">
+      <w:start w:val="1"/>
+      <w:numFmt w:val="bullet"/>
+      <w:lvlText w:val=""/>
+      <w:lvlJc w:val="left"/>
+      <w:pPr>
+        <w:ind w:left="5040" w:hanging="360"/>
+      </w:pPr>
+      <w:rPr>
+        <w:rFonts w:ascii="Symbol" w:hAnsi="Symbol" w:hint="default"/>
+      </w:rPr>
+    </w:lvl>
+    <w:lvl w:ilvl="7" w:tplc="0C0A0003" w:tentative="1">
+      <w:start w:val="1"/>
+      <w:numFmt w:val="bullet"/>
+      <w:lvlText w:val="o"/>
+      <w:lvlJc w:val="left"/>
+      <w:pPr>
+        <w:ind w:left="5760" w:hanging="360"/>
+      </w:pPr>
+      <w:rPr>
+        <w:rFonts w:ascii="Courier New" w:hAnsi="Courier New" w:hint="default"/>
+      </w:rPr>
+    </w:lvl>
+    <w:lvl w:ilvl="8" w:tplc="0C0A0005" w:tentative="1">
+      <w:start w:val="1"/>
+      <w:numFmt w:val="bullet"/>
+      <w:lvlText w:val=""/>
+      <w:lvlJc w:val="left"/>
+      <w:pPr>
+        <w:ind w:left="6480" w:hanging="360"/>
+      </w:pPr>
+      <w:rPr>
+        <w:rFonts w:ascii="Wingdings" w:hAnsi="Wingdings" w:hint="default"/>
+      </w:rPr>
+    </w:lvl>
+  </w:abstractNum>
+  <w:abstractNum w:abstractNumId="11">
     <w:nsid w:val="73474DEB"/>
     <w:multiLevelType w:val="hybridMultilevel"/>
     <w:tmpl w:val="F410D3B4"/>
@@ -2817,13 +2357,13 @@
     <w:abstractNumId w:val="0"/>
   </w:num>
   <w:num w:numId="2">
-    <w:abstractNumId w:val="3"/>
+    <w:abstractNumId w:val="4"/>
   </w:num>
   <w:num w:numId="3">
-    <w:abstractNumId w:val="7"/>
+    <w:abstractNumId w:val="11"/>
   </w:num>
   <w:num w:numId="4">
-    <w:abstractNumId w:val="6"/>
+    <w:abstractNumId w:val="9"/>
   </w:num>
   <w:num w:numId="5">
     <w:abstractNumId w:val="0"/>
@@ -2859,16 +2399,16 @@
     <w:abstractNumId w:val="0"/>
   </w:num>
   <w:num w:numId="16">
-    <w:abstractNumId w:val="4"/>
+    <w:abstractNumId w:val="6"/>
   </w:num>
   <w:num w:numId="17">
-    <w:abstractNumId w:val="2"/>
+    <w:abstractNumId w:val="3"/>
   </w:num>
   <w:num w:numId="18">
     <w:abstractNumId w:val="1"/>
   </w:num>
   <w:num w:numId="19">
-    <w:abstractNumId w:val="5"/>
+    <w:abstractNumId w:val="8"/>
   </w:num>
   <w:num w:numId="20">
     <w:abstractNumId w:val="0"/>
@@ -2881,6 +2421,18 @@
   </w:num>
   <w:num w:numId="23">
     <w:abstractNumId w:val="0"/>
+  </w:num>
+  <w:num w:numId="24">
+    <w:abstractNumId w:val="2"/>
+  </w:num>
+  <w:num w:numId="25">
+    <w:abstractNumId w:val="10"/>
+  </w:num>
+  <w:num w:numId="26">
+    <w:abstractNumId w:val="7"/>
+  </w:num>
+  <w:num w:numId="27">
+    <w:abstractNumId w:val="5"/>
   </w:num>
 </w:numbering>
 </file>
@@ -3043,7 +2595,7 @@
       <w:spacing w:line="240" w:lineRule="atLeast"/>
     </w:pPr>
     <w:rPr>
-      <w:lang w:val="en-US" w:eastAsia="en-US"/>
+      <w:lang w:eastAsia="en-US"/>
     </w:rPr>
   </w:style>
   <w:style w:type="paragraph" w:styleId="Ttulo1">
@@ -3208,11 +2760,15 @@
   </w:style>
   <w:style w:type="character" w:default="1" w:styleId="Fuentedeprrafopredeter">
     <w:name w:val="Default Paragraph Font"/>
+    <w:uiPriority w:val="1"/>
     <w:semiHidden/>
+    <w:unhideWhenUsed/>
   </w:style>
   <w:style w:type="table" w:default="1" w:styleId="Tablanormal">
     <w:name w:val="Normal Table"/>
+    <w:uiPriority w:val="99"/>
     <w:semiHidden/>
+    <w:unhideWhenUsed/>
     <w:tblPr>
       <w:tblInd w:w="0" w:type="dxa"/>
       <w:tblCellMar>
@@ -3225,7 +2781,9 @@
   </w:style>
   <w:style w:type="numbering" w:default="1" w:styleId="Sinlista">
     <w:name w:val="No List"/>
+    <w:uiPriority w:val="99"/>
     <w:semiHidden/>
+    <w:unhideWhenUsed/>
   </w:style>
   <w:style w:type="paragraph" w:customStyle="1" w:styleId="Paragraph2">
     <w:name w:val="Paragraph2"/>
@@ -3564,13 +3122,13 @@
     <w:pPr>
       <w:widowControl/>
       <w:numPr>
-        <w:numId w:val="81"/>
+        <w:numId w:val="24"/>
       </w:numPr>
       <w:tabs>
         <w:tab w:val="left" w:pos="720"/>
       </w:tabs>
       <w:spacing w:before="120" w:line="240" w:lineRule="auto"/>
-      <w:ind w:left="720" w:right="360"/>
+      <w:ind w:right="360"/>
       <w:jc w:val="both"/>
     </w:pPr>
     <w:rPr>
@@ -3672,6 +3230,192 @@
     <w:rPr>
       <w:rFonts w:ascii="Arial" w:hAnsi="Arial" w:cs="Arial"/>
     </w:rPr>
+  </w:style>
+</w:styles>
+</file>
+
+<file path=word/stylesWithEffects.xml><?xml version="1.0" encoding="utf-8"?>
+<w:styles xmlns:wpc="http://schemas.microsoft.com/office/word/2010/wordprocessingCanvas" xmlns:mo="http://schemas.microsoft.com/office/mac/office/2008/main" xmlns:mc="http://schemas.openxmlformats.org/markup-compatibility/2006" xmlns:mv="urn:schemas-microsoft-com:mac:vml" xmlns:o="urn:schemas-microsoft-com:office:office" xmlns:r="http://schemas.openxmlformats.org/officeDocument/2006/relationships" xmlns:m="http://schemas.openxmlformats.org/officeDocument/2006/math" xmlns:v="urn:schemas-microsoft-com:vml" xmlns:wp14="http://schemas.microsoft.com/office/word/2010/wordprocessingDrawing" xmlns:wp="http://schemas.openxmlformats.org/drawingml/2006/wordprocessingDrawing" xmlns:w10="urn:schemas-microsoft-com:office:word" xmlns:w="http://schemas.openxmlformats.org/wordprocessingml/2006/main" xmlns:w14="http://schemas.microsoft.com/office/word/2010/wordml" xmlns:wpg="http://schemas.microsoft.com/office/word/2010/wordprocessingGroup" xmlns:wpi="http://schemas.microsoft.com/office/word/2010/wordprocessingInk" xmlns:wne="http://schemas.microsoft.com/office/word/2006/wordml" xmlns:wps="http://schemas.microsoft.com/office/word/2010/wordprocessingShape" mc:Ignorable="w14 wp14">
+  <w:docDefaults>
+    <w:rPrDefault>
+      <w:rPr>
+        <w:rFonts w:asciiTheme="minorHAnsi" w:eastAsiaTheme="minorEastAsia" w:hAnsiTheme="minorHAnsi" w:cstheme="minorBidi"/>
+        <w:sz w:val="24"/>
+        <w:szCs w:val="24"/>
+        <w:lang w:val="es-ES_tradnl" w:eastAsia="ja-JP" w:bidi="ar-SA"/>
+      </w:rPr>
+    </w:rPrDefault>
+    <w:pPrDefault/>
+  </w:docDefaults>
+  <w:latentStyles w:defLockedState="0" w:defUIPriority="99" w:defSemiHidden="1" w:defUnhideWhenUsed="1" w:defQFormat="0" w:count="276">
+    <w:lsdException w:name="Normal" w:semiHidden="0" w:uiPriority="0" w:unhideWhenUsed="0" w:qFormat="1"/>
+    <w:lsdException w:name="heading 1" w:semiHidden="0" w:uiPriority="9" w:unhideWhenUsed="0" w:qFormat="1"/>
+    <w:lsdException w:name="heading 2" w:uiPriority="9" w:qFormat="1"/>
+    <w:lsdException w:name="heading 3" w:uiPriority="9" w:qFormat="1"/>
+    <w:lsdException w:name="heading 4" w:uiPriority="9" w:qFormat="1"/>
+    <w:lsdException w:name="heading 5" w:uiPriority="9" w:qFormat="1"/>
+    <w:lsdException w:name="heading 6" w:uiPriority="9" w:qFormat="1"/>
+    <w:lsdException w:name="heading 7" w:uiPriority="9" w:qFormat="1"/>
+    <w:lsdException w:name="heading 8" w:uiPriority="9" w:qFormat="1"/>
+    <w:lsdException w:name="heading 9" w:uiPriority="9" w:qFormat="1"/>
+    <w:lsdException w:name="toc 1" w:uiPriority="39"/>
+    <w:lsdException w:name="toc 2" w:uiPriority="39"/>
+    <w:lsdException w:name="toc 3" w:uiPriority="39"/>
+    <w:lsdException w:name="toc 4" w:uiPriority="39"/>
+    <w:lsdException w:name="toc 5" w:uiPriority="39"/>
+    <w:lsdException w:name="toc 6" w:uiPriority="39"/>
+    <w:lsdException w:name="toc 7" w:uiPriority="39"/>
+    <w:lsdException w:name="toc 8" w:uiPriority="39"/>
+    <w:lsdException w:name="toc 9" w:uiPriority="39"/>
+    <w:lsdException w:name="caption" w:uiPriority="35" w:qFormat="1"/>
+    <w:lsdException w:name="Title" w:semiHidden="0" w:uiPriority="10" w:unhideWhenUsed="0" w:qFormat="1"/>
+    <w:lsdException w:name="Default Paragraph Font" w:uiPriority="1"/>
+    <w:lsdException w:name="Subtitle" w:semiHidden="0" w:uiPriority="11" w:unhideWhenUsed="0" w:qFormat="1"/>
+    <w:lsdException w:name="Strong" w:semiHidden="0" w:uiPriority="22" w:unhideWhenUsed="0" w:qFormat="1"/>
+    <w:lsdException w:name="Emphasis" w:semiHidden="0" w:uiPriority="20" w:unhideWhenUsed="0" w:qFormat="1"/>
+    <w:lsdException w:name="Table Grid" w:semiHidden="0" w:uiPriority="59" w:unhideWhenUsed="0"/>
+    <w:lsdException w:name="Placeholder Text" w:unhideWhenUsed="0"/>
+    <w:lsdException w:name="No Spacing" w:semiHidden="0" w:uiPriority="1" w:unhideWhenUsed="0" w:qFormat="1"/>
+    <w:lsdException w:name="Light Shading" w:semiHidden="0" w:uiPriority="60" w:unhideWhenUsed="0"/>
+    <w:lsdException w:name="Light List" w:semiHidden="0" w:uiPriority="61" w:unhideWhenUsed="0"/>
+    <w:lsdException w:name="Light Grid" w:semiHidden="0" w:uiPriority="62" w:unhideWhenUsed="0"/>
+    <w:lsdException w:name="Medium Shading 1" w:semiHidden="0" w:uiPriority="63" w:unhideWhenUsed="0"/>
+    <w:lsdException w:name="Medium Shading 2" w:semiHidden="0" w:uiPriority="64" w:unhideWhenUsed="0"/>
+    <w:lsdException w:name="Medium List 1" w:semiHidden="0" w:uiPriority="65" w:unhideWhenUsed="0"/>
+    <w:lsdException w:name="Medium List 2" w:semiHidden="0" w:uiPriority="66" w:unhideWhenUsed="0"/>
+    <w:lsdException w:name="Medium Grid 1" w:semiHidden="0" w:uiPriority="67" w:unhideWhenUsed="0"/>
+    <w:lsdException w:name="Medium Grid 2" w:semiHidden="0" w:uiPriority="68" w:unhideWhenUsed="0"/>
+    <w:lsdException w:name="Medium Grid 3" w:semiHidden="0" w:uiPriority="69" w:unhideWhenUsed="0"/>
+    <w:lsdException w:name="Dark List" w:semiHidden="0" w:uiPriority="70" w:unhideWhenUsed="0"/>
+    <w:lsdException w:name="Colorful Shading" w:semiHidden="0" w:uiPriority="71" w:unhideWhenUsed="0"/>
+    <w:lsdException w:name="Colorful List" w:semiHidden="0" w:uiPriority="72" w:unhideWhenUsed="0"/>
+    <w:lsdException w:name="Colorful Grid" w:semiHidden="0" w:uiPriority="73" w:unhideWhenUsed="0"/>
+    <w:lsdException w:name="Light Shading Accent 1" w:semiHidden="0" w:uiPriority="60" w:unhideWhenUsed="0"/>
+    <w:lsdException w:name="Light List Accent 1" w:semiHidden="0" w:uiPriority="61" w:unhideWhenUsed="0"/>
+    <w:lsdException w:name="Light Grid Accent 1" w:semiHidden="0" w:uiPriority="62" w:unhideWhenUsed="0"/>
+    <w:lsdException w:name="Medium Shading 1 Accent 1" w:semiHidden="0" w:uiPriority="63" w:unhideWhenUsed="0"/>
+    <w:lsdException w:name="Medium Shading 2 Accent 1" w:semiHidden="0" w:uiPriority="64" w:unhideWhenUsed="0"/>
+    <w:lsdException w:name="Medium List 1 Accent 1" w:semiHidden="0" w:uiPriority="65" w:unhideWhenUsed="0"/>
+    <w:lsdException w:name="Revision" w:unhideWhenUsed="0"/>
+    <w:lsdException w:name="List Paragraph" w:semiHidden="0" w:uiPriority="34" w:unhideWhenUsed="0" w:qFormat="1"/>
+    <w:lsdException w:name="Quote" w:semiHidden="0" w:uiPriority="29" w:unhideWhenUsed="0" w:qFormat="1"/>
+    <w:lsdException w:name="Intense Quote" w:semiHidden="0" w:uiPriority="30" w:unhideWhenUsed="0" w:qFormat="1"/>
+    <w:lsdException w:name="Medium List 2 Accent 1" w:semiHidden="0" w:uiPriority="66" w:unhideWhenUsed="0"/>
+    <w:lsdException w:name="Medium Grid 1 Accent 1" w:semiHidden="0" w:uiPriority="67" w:unhideWhenUsed="0"/>
+    <w:lsdException w:name="Medium Grid 2 Accent 1" w:semiHidden="0" w:uiPriority="68" w:unhideWhenUsed="0"/>
+    <w:lsdException w:name="Medium Grid 3 Accent 1" w:semiHidden="0" w:uiPriority="69" w:unhideWhenUsed="0"/>
+    <w:lsdException w:name="Dark List Accent 1" w:semiHidden="0" w:uiPriority="70" w:unhideWhenUsed="0"/>
+    <w:lsdException w:name="Colorful Shading Accent 1" w:semiHidden="0" w:uiPriority="71" w:unhideWhenUsed="0"/>
+    <w:lsdException w:name="Colorful List Accent 1" w:semiHidden="0" w:uiPriority="72" w:unhideWhenUsed="0"/>
+    <w:lsdException w:name="Colorful Grid Accent 1" w:semiHidden="0" w:uiPriority="73" w:unhideWhenUsed="0"/>
+    <w:lsdException w:name="Light Shading Accent 2" w:semiHidden="0" w:uiPriority="60" w:unhideWhenUsed="0"/>
+    <w:lsdException w:name="Light List Accent 2" w:semiHidden="0" w:uiPriority="61" w:unhideWhenUsed="0"/>
+    <w:lsdException w:name="Light Grid Accent 2" w:semiHidden="0" w:uiPriority="62" w:unhideWhenUsed="0"/>
+    <w:lsdException w:name="Medium Shading 1 Accent 2" w:semiHidden="0" w:uiPriority="63" w:unhideWhenUsed="0"/>
+    <w:lsdException w:name="Medium Shading 2 Accent 2" w:semiHidden="0" w:uiPriority="64" w:unhideWhenUsed="0"/>
+    <w:lsdException w:name="Medium List 1 Accent 2" w:semiHidden="0" w:uiPriority="65" w:unhideWhenUsed="0"/>
+    <w:lsdException w:name="Medium List 2 Accent 2" w:semiHidden="0" w:uiPriority="66" w:unhideWhenUsed="0"/>
+    <w:lsdException w:name="Medium Grid 1 Accent 2" w:semiHidden="0" w:uiPriority="67" w:unhideWhenUsed="0"/>
+    <w:lsdException w:name="Medium Grid 2 Accent 2" w:semiHidden="0" w:uiPriority="68" w:unhideWhenUsed="0"/>
+    <w:lsdException w:name="Medium Grid 3 Accent 2" w:semiHidden="0" w:uiPriority="69" w:unhideWhenUsed="0"/>
+    <w:lsdException w:name="Dark List Accent 2" w:semiHidden="0" w:uiPriority="70" w:unhideWhenUsed="0"/>
+    <w:lsdException w:name="Colorful Shading Accent 2" w:semiHidden="0" w:uiPriority="71" w:unhideWhenUsed="0"/>
+    <w:lsdException w:name="Colorful List Accent 2" w:semiHidden="0" w:uiPriority="72" w:unhideWhenUsed="0"/>
+    <w:lsdException w:name="Colorful Grid Accent 2" w:semiHidden="0" w:uiPriority="73" w:unhideWhenUsed="0"/>
+    <w:lsdException w:name="Light Shading Accent 3" w:semiHidden="0" w:uiPriority="60" w:unhideWhenUsed="0"/>
+    <w:lsdException w:name="Light List Accent 3" w:semiHidden="0" w:uiPriority="61" w:unhideWhenUsed="0"/>
+    <w:lsdException w:name="Light Grid Accent 3" w:semiHidden="0" w:uiPriority="62" w:unhideWhenUsed="0"/>
+    <w:lsdException w:name="Medium Shading 1 Accent 3" w:semiHidden="0" w:uiPriority="63" w:unhideWhenUsed="0"/>
+    <w:lsdException w:name="Medium Shading 2 Accent 3" w:semiHidden="0" w:uiPriority="64" w:unhideWhenUsed="0"/>
+    <w:lsdException w:name="Medium List 1 Accent 3" w:semiHidden="0" w:uiPriority="65" w:unhideWhenUsed="0"/>
+    <w:lsdException w:name="Medium List 2 Accent 3" w:semiHidden="0" w:uiPriority="66" w:unhideWhenUsed="0"/>
+    <w:lsdException w:name="Medium Grid 1 Accent 3" w:semiHidden="0" w:uiPriority="67" w:unhideWhenUsed="0"/>
+    <w:lsdException w:name="Medium Grid 2 Accent 3" w:semiHidden="0" w:uiPriority="68" w:unhideWhenUsed="0"/>
+    <w:lsdException w:name="Medium Grid 3 Accent 3" w:semiHidden="0" w:uiPriority="69" w:unhideWhenUsed="0"/>
+    <w:lsdException w:name="Dark List Accent 3" w:semiHidden="0" w:uiPriority="70" w:unhideWhenUsed="0"/>
+    <w:lsdException w:name="Colorful Shading Accent 3" w:semiHidden="0" w:uiPriority="71" w:unhideWhenUsed="0"/>
+    <w:lsdException w:name="Colorful List Accent 3" w:semiHidden="0" w:uiPriority="72" w:unhideWhenUsed="0"/>
+    <w:lsdException w:name="Colorful Grid Accent 3" w:semiHidden="0" w:uiPriority="73" w:unhideWhenUsed="0"/>
+    <w:lsdException w:name="Light Shading Accent 4" w:semiHidden="0" w:uiPriority="60" w:unhideWhenUsed="0"/>
+    <w:lsdException w:name="Light List Accent 4" w:semiHidden="0" w:uiPriority="61" w:unhideWhenUsed="0"/>
+    <w:lsdException w:name="Light Grid Accent 4" w:semiHidden="0" w:uiPriority="62" w:unhideWhenUsed="0"/>
+    <w:lsdException w:name="Medium Shading 1 Accent 4" w:semiHidden="0" w:uiPriority="63" w:unhideWhenUsed="0"/>
+    <w:lsdException w:name="Medium Shading 2 Accent 4" w:semiHidden="0" w:uiPriority="64" w:unhideWhenUsed="0"/>
+    <w:lsdException w:name="Medium List 1 Accent 4" w:semiHidden="0" w:uiPriority="65" w:unhideWhenUsed="0"/>
+    <w:lsdException w:name="Medium List 2 Accent 4" w:semiHidden="0" w:uiPriority="66" w:unhideWhenUsed="0"/>
+    <w:lsdException w:name="Medium Grid 1 Accent 4" w:semiHidden="0" w:uiPriority="67" w:unhideWhenUsed="0"/>
+    <w:lsdException w:name="Medium Grid 2 Accent 4" w:semiHidden="0" w:uiPriority="68" w:unhideWhenUsed="0"/>
+    <w:lsdException w:name="Medium Grid 3 Accent 4" w:semiHidden="0" w:uiPriority="69" w:unhideWhenUsed="0"/>
+    <w:lsdException w:name="Dark List Accent 4" w:semiHidden="0" w:uiPriority="70" w:unhideWhenUsed="0"/>
+    <w:lsdException w:name="Colorful Shading Accent 4" w:semiHidden="0" w:uiPriority="71" w:unhideWhenUsed="0"/>
+    <w:lsdException w:name="Colorful List Accent 4" w:semiHidden="0" w:uiPriority="72" w:unhideWhenUsed="0"/>
+    <w:lsdException w:name="Colorful Grid Accent 4" w:semiHidden="0" w:uiPriority="73" w:unhideWhenUsed="0"/>
+    <w:lsdException w:name="Light Shading Accent 5" w:semiHidden="0" w:uiPriority="60" w:unhideWhenUsed="0"/>
+    <w:lsdException w:name="Light List Accent 5" w:semiHidden="0" w:uiPriority="61" w:unhideWhenUsed="0"/>
+    <w:lsdException w:name="Light Grid Accent 5" w:semiHidden="0" w:uiPriority="62" w:unhideWhenUsed="0"/>
+    <w:lsdException w:name="Medium Shading 1 Accent 5" w:semiHidden="0" w:uiPriority="63" w:unhideWhenUsed="0"/>
+    <w:lsdException w:name="Medium Shading 2 Accent 5" w:semiHidden="0" w:uiPriority="64" w:unhideWhenUsed="0"/>
+    <w:lsdException w:name="Medium List 1 Accent 5" w:semiHidden="0" w:uiPriority="65" w:unhideWhenUsed="0"/>
+    <w:lsdException w:name="Medium List 2 Accent 5" w:semiHidden="0" w:uiPriority="66" w:unhideWhenUsed="0"/>
+    <w:lsdException w:name="Medium Grid 1 Accent 5" w:semiHidden="0" w:uiPriority="67" w:unhideWhenUsed="0"/>
+    <w:lsdException w:name="Medium Grid 2 Accent 5" w:semiHidden="0" w:uiPriority="68" w:unhideWhenUsed="0"/>
+    <w:lsdException w:name="Medium Grid 3 Accent 5" w:semiHidden="0" w:uiPriority="69" w:unhideWhenUsed="0"/>
+    <w:lsdException w:name="Dark List Accent 5" w:semiHidden="0" w:uiPriority="70" w:unhideWhenUsed="0"/>
+    <w:lsdException w:name="Colorful Shading Accent 5" w:semiHidden="0" w:uiPriority="71" w:unhideWhenUsed="0"/>
+    <w:lsdException w:name="Colorful List Accent 5" w:semiHidden="0" w:uiPriority="72" w:unhideWhenUsed="0"/>
+    <w:lsdException w:name="Colorful Grid Accent 5" w:semiHidden="0" w:uiPriority="73" w:unhideWhenUsed="0"/>
+    <w:lsdException w:name="Light Shading Accent 6" w:semiHidden="0" w:uiPriority="60" w:unhideWhenUsed="0"/>
+    <w:lsdException w:name="Light List Accent 6" w:semiHidden="0" w:uiPriority="61" w:unhideWhenUsed="0"/>
+    <w:lsdException w:name="Light Grid Accent 6" w:semiHidden="0" w:uiPriority="62" w:unhideWhenUsed="0"/>
+    <w:lsdException w:name="Medium Shading 1 Accent 6" w:semiHidden="0" w:uiPriority="63" w:unhideWhenUsed="0"/>
+    <w:lsdException w:name="Medium Shading 2 Accent 6" w:semiHidden="0" w:uiPriority="64" w:unhideWhenUsed="0"/>
+    <w:lsdException w:name="Medium List 1 Accent 6" w:semiHidden="0" w:uiPriority="65" w:unhideWhenUsed="0"/>
+    <w:lsdException w:name="Medium List 2 Accent 6" w:semiHidden="0" w:uiPriority="66" w:unhideWhenUsed="0"/>
+    <w:lsdException w:name="Medium Grid 1 Accent 6" w:semiHidden="0" w:uiPriority="67" w:unhideWhenUsed="0"/>
+    <w:lsdException w:name="Medium Grid 2 Accent 6" w:semiHidden="0" w:uiPriority="68" w:unhideWhenUsed="0"/>
+    <w:lsdException w:name="Medium Grid 3 Accent 6" w:semiHidden="0" w:uiPriority="69" w:unhideWhenUsed="0"/>
+    <w:lsdException w:name="Dark List Accent 6" w:semiHidden="0" w:uiPriority="70" w:unhideWhenUsed="0"/>
+    <w:lsdException w:name="Colorful Shading Accent 6" w:semiHidden="0" w:uiPriority="71" w:unhideWhenUsed="0"/>
+    <w:lsdException w:name="Colorful List Accent 6" w:semiHidden="0" w:uiPriority="72" w:unhideWhenUsed="0"/>
+    <w:lsdException w:name="Colorful Grid Accent 6" w:semiHidden="0" w:uiPriority="73" w:unhideWhenUsed="0"/>
+    <w:lsdException w:name="Subtle Emphasis" w:semiHidden="0" w:uiPriority="19" w:unhideWhenUsed="0" w:qFormat="1"/>
+    <w:lsdException w:name="Intense Emphasis" w:semiHidden="0" w:uiPriority="21" w:unhideWhenUsed="0" w:qFormat="1"/>
+    <w:lsdException w:name="Subtle Reference" w:semiHidden="0" w:uiPriority="31" w:unhideWhenUsed="0" w:qFormat="1"/>
+    <w:lsdException w:name="Intense Reference" w:semiHidden="0" w:uiPriority="32" w:unhideWhenUsed="0" w:qFormat="1"/>
+    <w:lsdException w:name="Book Title" w:semiHidden="0" w:uiPriority="33" w:unhideWhenUsed="0" w:qFormat="1"/>
+    <w:lsdException w:name="Bibliography" w:uiPriority="37"/>
+    <w:lsdException w:name="TOC Heading" w:uiPriority="39" w:qFormat="1"/>
+  </w:latentStyles>
+  <w:style w:type="paragraph" w:default="1" w:styleId="Normal">
+    <w:name w:val="Normal"/>
+    <w:qFormat/>
+  </w:style>
+  <w:style w:type="character" w:default="1" w:styleId="Fuentedeprrafopredeter">
+    <w:name w:val="Default Paragraph Font"/>
+    <w:uiPriority w:val="1"/>
+    <w:semiHidden/>
+    <w:unhideWhenUsed/>
+  </w:style>
+  <w:style w:type="table" w:default="1" w:styleId="Tablanormal">
+    <w:name w:val="Normal Table"/>
+    <w:uiPriority w:val="99"/>
+    <w:semiHidden/>
+    <w:unhideWhenUsed/>
+    <w:tblPr>
+      <w:tblInd w:w="0" w:type="dxa"/>
+      <w:tblCellMar>
+        <w:top w:w="0" w:type="dxa"/>
+        <w:left w:w="108" w:type="dxa"/>
+        <w:bottom w:w="0" w:type="dxa"/>
+        <w:right w:w="108" w:type="dxa"/>
+      </w:tblCellMar>
+    </w:tblPr>
+  </w:style>
+  <w:style w:type="numbering" w:default="1" w:styleId="Sinlista">
+    <w:name w:val="No List"/>
+    <w:uiPriority w:val="99"/>
+    <w:semiHidden/>
+    <w:unhideWhenUsed/>
   </w:style>
 </w:styles>
 </file>

</xml_diff>